<commit_message>
Agreg Datos a ieee-830 item1.3
</commit_message>
<xml_diff>
--- a/Documentacion/ieee-830.docx
+++ b/Documentacion/ieee-830.docx
@@ -1,6 +1,6 @@
 
 <file path=word/document.xml><?xml version="1.0" encoding="utf-8"?>
-<w:document xmlns:wpc="http://schemas.microsoft.com/office/word/2010/wordprocessingCanvas" xmlns:mc="http://schemas.openxmlformats.org/markup-compatibility/2006" xmlns:o="urn:schemas-microsoft-com:office:office" xmlns:r="http://schemas.openxmlformats.org/officeDocument/2006/relationships" xmlns:m="http://schemas.openxmlformats.org/officeDocument/2006/math" xmlns:v="urn:schemas-microsoft-com:vml" xmlns:wp14="http://schemas.microsoft.com/office/word/2010/wordprocessingDrawing" xmlns:wp="http://schemas.openxmlformats.org/drawingml/2006/wordprocessingDrawing" xmlns:w10="urn:schemas-microsoft-com:office:word" xmlns:w="http://schemas.openxmlformats.org/wordprocessingml/2006/main" xmlns:w14="http://schemas.microsoft.com/office/word/2010/wordml" xmlns:w15="http://schemas.microsoft.com/office/word/2012/wordml" xmlns:wpg="http://schemas.microsoft.com/office/word/2010/wordprocessingGroup" xmlns:wpi="http://schemas.microsoft.com/office/word/2010/wordprocessingInk" xmlns:wne="http://schemas.microsoft.com/office/word/2006/wordml" xmlns:wps="http://schemas.microsoft.com/office/word/2010/wordprocessingShape" mc:Ignorable="w14 w15 wp14">
+<w:document xmlns:wpc="http://schemas.microsoft.com/office/word/2010/wordprocessingCanvas" xmlns:cx="http://schemas.microsoft.com/office/drawing/2014/chartex" xmlns:cx1="http://schemas.microsoft.com/office/drawing/2015/9/8/chartex" xmlns:cx2="http://schemas.microsoft.com/office/drawing/2015/10/21/chartex" xmlns:cx3="http://schemas.microsoft.com/office/drawing/2016/5/9/chartex" xmlns:cx4="http://schemas.microsoft.com/office/drawing/2016/5/10/chartex" xmlns:cx5="http://schemas.microsoft.com/office/drawing/2016/5/11/chartex" xmlns:cx6="http://schemas.microsoft.com/office/drawing/2016/5/12/chartex" xmlns:cx7="http://schemas.microsoft.com/office/drawing/2016/5/13/chartex" xmlns:cx8="http://schemas.microsoft.com/office/drawing/2016/5/14/chartex" xmlns:mc="http://schemas.openxmlformats.org/markup-compatibility/2006" xmlns:aink="http://schemas.microsoft.com/office/drawing/2016/ink" xmlns:am3d="http://schemas.microsoft.com/office/drawing/2017/model3d" xmlns:o="urn:schemas-microsoft-com:office:office" xmlns:oel="http://schemas.microsoft.com/office/2019/extlst" xmlns:r="http://schemas.openxmlformats.org/officeDocument/2006/relationships" xmlns:m="http://schemas.openxmlformats.org/officeDocument/2006/math" xmlns:v="urn:schemas-microsoft-com:vml" xmlns:wp14="http://schemas.microsoft.com/office/word/2010/wordprocessingDrawing" xmlns:wp="http://schemas.openxmlformats.org/drawingml/2006/wordprocessingDrawing" xmlns:w10="urn:schemas-microsoft-com:office:word" xmlns:w="http://schemas.openxmlformats.org/wordprocessingml/2006/main" xmlns:w14="http://schemas.microsoft.com/office/word/2010/wordml" xmlns:w15="http://schemas.microsoft.com/office/word/2012/wordml" xmlns:w16cex="http://schemas.microsoft.com/office/word/2018/wordml/cex" xmlns:w16cid="http://schemas.microsoft.com/office/word/2016/wordml/cid" xmlns:w16="http://schemas.microsoft.com/office/word/2018/wordml" xmlns:w16sdtdh="http://schemas.microsoft.com/office/word/2020/wordml/sdtdatahash" xmlns:w16se="http://schemas.microsoft.com/office/word/2015/wordml/symex" xmlns:wpg="http://schemas.microsoft.com/office/word/2010/wordprocessingGroup" xmlns:wpi="http://schemas.microsoft.com/office/word/2010/wordprocessingInk" xmlns:wne="http://schemas.microsoft.com/office/word/2006/wordml" xmlns:wps="http://schemas.microsoft.com/office/word/2010/wordprocessingShape" mc:Ignorable="w14 w15 w16se w16cid w16 w16cex w16sdtdh wp14">
   <w:body>
     <w:p>
       <w:pPr>
@@ -604,7 +604,23 @@
           <w:i/>
           <w:color w:val="365F91"/>
         </w:rPr>
-        <w:t>Está basado y es conforme con el estándar IEEE Std 830-1998.</w:t>
+        <w:t xml:space="preserve">Está basado y es conforme con el estándar IEEE </w:t>
+      </w:r>
+      <w:proofErr w:type="spellStart"/>
+      <w:r>
+        <w:rPr>
+          <w:i/>
+          <w:color w:val="365F91"/>
+        </w:rPr>
+        <w:t>Std</w:t>
+      </w:r>
+      <w:proofErr w:type="spellEnd"/>
+      <w:r>
+        <w:rPr>
+          <w:i/>
+          <w:color w:val="365F91"/>
+        </w:rPr>
+        <w:t xml:space="preserve"> 830-1998.</w:t>
       </w:r>
     </w:p>
     <w:p>
@@ -1351,7 +1367,21 @@
               <w:rPr>
                 <w:b/>
               </w:rPr>
-              <w:t>Verificado dep. Calidad.</w:t>
+              <w:t xml:space="preserve">Verificado </w:t>
+            </w:r>
+            <w:proofErr w:type="spellStart"/>
+            <w:r>
+              <w:rPr>
+                <w:b/>
+              </w:rPr>
+              <w:t>dep</w:t>
+            </w:r>
+            <w:proofErr w:type="spellEnd"/>
+            <w:r>
+              <w:rPr>
+                <w:b/>
+              </w:rPr>
+              <w:t>. Calidad.</w:t>
             </w:r>
           </w:p>
         </w:tc>
@@ -1432,7 +1462,15 @@
               <w:jc w:val="center"/>
             </w:pPr>
             <w:r>
-              <w:t>Lisette Avila, Tania</w:t>
+              <w:t xml:space="preserve">Lisette </w:t>
+            </w:r>
+            <w:proofErr w:type="spellStart"/>
+            <w:r>
+              <w:t>Avila</w:t>
+            </w:r>
+            <w:proofErr w:type="spellEnd"/>
+            <w:r>
+              <w:t>, Tania</w:t>
             </w:r>
           </w:p>
           <w:p>
@@ -1461,14 +1499,15 @@
             <w:r>
               <w:t>Arce, Mauricio</w:t>
             </w:r>
+            <w:r>
+              <w:t xml:space="preserve"> Joaquín</w:t>
+            </w:r>
           </w:p>
           <w:p>
             <w:pPr>
               <w:widowControl w:val="0"/>
               <w:jc w:val="center"/>
             </w:pPr>
-            <w:bookmarkStart w:id="2" w:name="_GoBack"/>
-            <w:bookmarkEnd w:id="2"/>
           </w:p>
           <w:p>
             <w:pPr>
@@ -1629,8 +1668,8 @@
           <w:szCs w:val="32"/>
         </w:rPr>
       </w:pPr>
-      <w:bookmarkStart w:id="3" w:name="_1fob9te" w:colFirst="0" w:colLast="0"/>
-      <w:bookmarkEnd w:id="3"/>
+      <w:bookmarkStart w:id="2" w:name="_1fob9te" w:colFirst="0" w:colLast="0"/>
+      <w:bookmarkEnd w:id="2"/>
       <w:r>
         <w:rPr>
           <w:b/>
@@ -1650,7 +1689,6 @@
           <w:docPartUnique/>
         </w:docPartObj>
       </w:sdtPr>
-      <w:sdtEndPr/>
       <w:sdtContent>
         <w:p>
           <w:pPr>
@@ -2985,8 +3023,8 @@
         <w:widowControl w:val="0"/>
         <w:spacing w:before="40" w:after="40"/>
       </w:pPr>
-      <w:bookmarkStart w:id="4" w:name="_3znysh7" w:colFirst="0" w:colLast="0"/>
-      <w:bookmarkEnd w:id="4"/>
+      <w:bookmarkStart w:id="3" w:name="_3znysh7" w:colFirst="0" w:colLast="0"/>
+      <w:bookmarkEnd w:id="3"/>
     </w:p>
     <w:p>
       <w:pPr>
@@ -3099,8 +3137,8 @@
           <w:color w:val="000000"/>
         </w:rPr>
       </w:pPr>
-      <w:bookmarkStart w:id="5" w:name="_2et92p0" w:colFirst="0" w:colLast="0"/>
-      <w:bookmarkEnd w:id="5"/>
+      <w:bookmarkStart w:id="4" w:name="_2et92p0" w:colFirst="0" w:colLast="0"/>
+      <w:bookmarkEnd w:id="4"/>
     </w:p>
     <w:p>
       <w:pPr>
@@ -3240,13 +3278,27 @@
         <w:rPr>
           <w:color w:val="365F91"/>
         </w:rPr>
-        <w:t xml:space="preserve"> y que permita automatizar las tareas de ingreso y egreso de vehículos, como así también el control exacto del tiempo que los usuarios toman el servicio </w:t>
+        <w:t xml:space="preserve"> y que permita automatizar las tareas de ingreso y egreso de vehículos, como así también el control exacto del tiempo que los usuarios toman el </w:t>
+      </w:r>
+      <w:proofErr w:type="gramStart"/>
+      <w:r>
+        <w:rPr>
+          <w:color w:val="365F91"/>
+        </w:rPr>
+        <w:t xml:space="preserve">servicio </w:t>
       </w:r>
       <w:r>
         <w:rPr>
           <w:color w:val="365F91"/>
         </w:rPr>
-        <w:t xml:space="preserve"> de estacionamiento de los vehículos en el recinto</w:t>
+        <w:t xml:space="preserve"> de</w:t>
+      </w:r>
+      <w:proofErr w:type="gramEnd"/>
+      <w:r>
+        <w:rPr>
+          <w:color w:val="365F91"/>
+        </w:rPr>
+        <w:t xml:space="preserve"> estacionamiento de los vehículos en el recinto</w:t>
       </w:r>
       <w:r>
         <w:rPr>
@@ -3329,8 +3381,8 @@
           <w:color w:val="000000"/>
         </w:rPr>
       </w:pPr>
-      <w:bookmarkStart w:id="6" w:name="_tyjcwt" w:colFirst="0" w:colLast="0"/>
-      <w:bookmarkEnd w:id="6"/>
+      <w:bookmarkStart w:id="5" w:name="_tyjcwt" w:colFirst="0" w:colLast="0"/>
+      <w:bookmarkEnd w:id="5"/>
     </w:p>
     <w:p>
       <w:pPr>
@@ -3379,8 +3431,8 @@
           <w:color w:val="000000"/>
         </w:rPr>
       </w:pPr>
-      <w:bookmarkStart w:id="7" w:name="3dy6vkm" w:colFirst="0" w:colLast="0"/>
-      <w:bookmarkEnd w:id="7"/>
+      <w:bookmarkStart w:id="6" w:name="3dy6vkm" w:colFirst="0" w:colLast="0"/>
+      <w:bookmarkEnd w:id="6"/>
     </w:p>
     <w:p>
       <w:pPr>
@@ -3411,8 +3463,49 @@
           <w:color w:val="365F91"/>
           <w:highlight w:val="white"/>
         </w:rPr>
-        <w:t xml:space="preserve"> web, en el cual esta pretendiendo automatizar el control de ingresos y egresos de vehículos en su establecimiento. Ya que este software tiene como propósito un alcance de usuarios globales, se podrá acceder al el médiate la web .</w:t>
+        <w:t xml:space="preserve"> web, en el cual </w:t>
       </w:r>
+      <w:proofErr w:type="spellStart"/>
+      <w:r>
+        <w:rPr>
+          <w:color w:val="365F91"/>
+          <w:highlight w:val="white"/>
+        </w:rPr>
+        <w:t>esta</w:t>
+      </w:r>
+      <w:proofErr w:type="spellEnd"/>
+      <w:r>
+        <w:rPr>
+          <w:color w:val="365F91"/>
+          <w:highlight w:val="white"/>
+        </w:rPr>
+        <w:t xml:space="preserve"> pretendiendo automatizar el control de ingresos y egresos de vehículos en su establecimiento. Ya que este software tiene como propósito un alcance de usuarios globales, se podrá acceder al </w:t>
+      </w:r>
+      <w:proofErr w:type="spellStart"/>
+      <w:r>
+        <w:rPr>
+          <w:color w:val="365F91"/>
+          <w:highlight w:val="white"/>
+        </w:rPr>
+        <w:t>el</w:t>
+      </w:r>
+      <w:proofErr w:type="spellEnd"/>
+      <w:r>
+        <w:rPr>
+          <w:color w:val="365F91"/>
+          <w:highlight w:val="white"/>
+        </w:rPr>
+        <w:t xml:space="preserve"> médiate la </w:t>
+      </w:r>
+      <w:proofErr w:type="gramStart"/>
+      <w:r>
+        <w:rPr>
+          <w:color w:val="365F91"/>
+          <w:highlight w:val="white"/>
+        </w:rPr>
+        <w:t>web .</w:t>
+      </w:r>
+      <w:proofErr w:type="gramEnd"/>
     </w:p>
     <w:p>
       <w:pPr>
@@ -3430,8 +3523,8 @@
           <w:color w:val="FF0000"/>
         </w:rPr>
       </w:pPr>
-      <w:bookmarkStart w:id="8" w:name="_1t3h5sf" w:colFirst="0" w:colLast="0"/>
-      <w:bookmarkEnd w:id="8"/>
+      <w:bookmarkStart w:id="7" w:name="_1t3h5sf" w:colFirst="0" w:colLast="0"/>
+      <w:bookmarkEnd w:id="7"/>
     </w:p>
     <w:p>
       <w:pPr>
@@ -3942,6 +4035,485 @@
         </w:rPr>
       </w:pPr>
     </w:p>
+    <w:tbl>
+      <w:tblPr>
+        <w:tblStyle w:val="a2"/>
+        <w:tblW w:w="7870" w:type="dxa"/>
+        <w:jc w:val="center"/>
+        <w:tblInd w:w="0" w:type="dxa"/>
+        <w:tblBorders>
+          <w:top w:val="single" w:sz="4" w:space="0" w:color="000001"/>
+          <w:left w:val="single" w:sz="4" w:space="0" w:color="000001"/>
+          <w:bottom w:val="single" w:sz="4" w:space="0" w:color="000001"/>
+          <w:right w:val="single" w:sz="4" w:space="0" w:color="000001"/>
+          <w:insideH w:val="nil"/>
+          <w:insideV w:val="nil"/>
+        </w:tblBorders>
+        <w:tblLayout w:type="fixed"/>
+        <w:tblLook w:val="0000" w:firstRow="0" w:lastRow="0" w:firstColumn="0" w:lastColumn="0" w:noHBand="0" w:noVBand="0"/>
+      </w:tblPr>
+      <w:tblGrid>
+        <w:gridCol w:w="2626"/>
+        <w:gridCol w:w="5244"/>
+      </w:tblGrid>
+      <w:tr>
+        <w:trPr>
+          <w:jc w:val="center"/>
+        </w:trPr>
+        <w:tc>
+          <w:tcPr>
+            <w:tcW w:w="2626" w:type="dxa"/>
+            <w:tcBorders>
+              <w:top w:val="single" w:sz="4" w:space="0" w:color="000001"/>
+              <w:left w:val="single" w:sz="4" w:space="0" w:color="000001"/>
+              <w:bottom w:val="single" w:sz="4" w:space="0" w:color="000001"/>
+              <w:right w:val="single" w:sz="4" w:space="0" w:color="000001"/>
+            </w:tcBorders>
+            <w:shd w:val="clear" w:color="auto" w:fill="D9D9D9"/>
+            <w:tcMar>
+              <w:top w:w="0" w:type="dxa"/>
+              <w:left w:w="108" w:type="dxa"/>
+              <w:bottom w:w="0" w:type="dxa"/>
+              <w:right w:w="108" w:type="dxa"/>
+            </w:tcMar>
+          </w:tcPr>
+          <w:p>
+            <w:pPr>
+              <w:pBdr>
+                <w:top w:val="nil"/>
+                <w:left w:val="nil"/>
+                <w:bottom w:val="nil"/>
+                <w:right w:val="nil"/>
+                <w:between w:val="nil"/>
+              </w:pBdr>
+              <w:tabs>
+                <w:tab w:val="left" w:pos="709"/>
+              </w:tabs>
+              <w:jc w:val="both"/>
+              <w:rPr>
+                <w:color w:val="000000"/>
+              </w:rPr>
+            </w:pPr>
+            <w:r>
+              <w:rPr>
+                <w:b/>
+                <w:color w:val="000000"/>
+              </w:rPr>
+              <w:t>Nombre</w:t>
+            </w:r>
+          </w:p>
+        </w:tc>
+        <w:tc>
+          <w:tcPr>
+            <w:tcW w:w="5244" w:type="dxa"/>
+            <w:tcBorders>
+              <w:top w:val="single" w:sz="4" w:space="0" w:color="000001"/>
+              <w:left w:val="single" w:sz="4" w:space="0" w:color="000001"/>
+              <w:bottom w:val="single" w:sz="4" w:space="0" w:color="000001"/>
+              <w:right w:val="single" w:sz="4" w:space="0" w:color="000001"/>
+            </w:tcBorders>
+            <w:tcMar>
+              <w:top w:w="0" w:type="dxa"/>
+              <w:left w:w="108" w:type="dxa"/>
+              <w:bottom w:w="0" w:type="dxa"/>
+              <w:right w:w="108" w:type="dxa"/>
+            </w:tcMar>
+          </w:tcPr>
+          <w:p>
+            <w:pPr>
+              <w:pBdr>
+                <w:top w:val="nil"/>
+                <w:left w:val="nil"/>
+                <w:bottom w:val="nil"/>
+                <w:right w:val="nil"/>
+                <w:between w:val="nil"/>
+              </w:pBdr>
+              <w:tabs>
+                <w:tab w:val="left" w:pos="709"/>
+              </w:tabs>
+              <w:jc w:val="both"/>
+              <w:rPr>
+                <w:color w:val="000000"/>
+              </w:rPr>
+            </w:pPr>
+            <w:r>
+              <w:rPr>
+                <w:color w:val="000000"/>
+              </w:rPr>
+              <w:t>Arce Mauricio Joaquín</w:t>
+            </w:r>
+          </w:p>
+        </w:tc>
+      </w:tr>
+      <w:tr>
+        <w:trPr>
+          <w:jc w:val="center"/>
+        </w:trPr>
+        <w:tc>
+          <w:tcPr>
+            <w:tcW w:w="2626" w:type="dxa"/>
+            <w:tcBorders>
+              <w:top w:val="single" w:sz="4" w:space="0" w:color="000001"/>
+              <w:left w:val="single" w:sz="4" w:space="0" w:color="000001"/>
+              <w:bottom w:val="single" w:sz="4" w:space="0" w:color="000001"/>
+              <w:right w:val="single" w:sz="4" w:space="0" w:color="000001"/>
+            </w:tcBorders>
+            <w:shd w:val="clear" w:color="auto" w:fill="D9D9D9"/>
+            <w:tcMar>
+              <w:top w:w="0" w:type="dxa"/>
+              <w:left w:w="108" w:type="dxa"/>
+              <w:bottom w:w="0" w:type="dxa"/>
+              <w:right w:w="108" w:type="dxa"/>
+            </w:tcMar>
+          </w:tcPr>
+          <w:p>
+            <w:pPr>
+              <w:pBdr>
+                <w:top w:val="nil"/>
+                <w:left w:val="nil"/>
+                <w:bottom w:val="nil"/>
+                <w:right w:val="nil"/>
+                <w:between w:val="nil"/>
+              </w:pBdr>
+              <w:tabs>
+                <w:tab w:val="left" w:pos="709"/>
+              </w:tabs>
+              <w:jc w:val="both"/>
+              <w:rPr>
+                <w:color w:val="000000"/>
+              </w:rPr>
+            </w:pPr>
+            <w:r>
+              <w:rPr>
+                <w:b/>
+                <w:color w:val="000000"/>
+              </w:rPr>
+              <w:t>Rol</w:t>
+            </w:r>
+          </w:p>
+        </w:tc>
+        <w:tc>
+          <w:tcPr>
+            <w:tcW w:w="5244" w:type="dxa"/>
+            <w:tcBorders>
+              <w:top w:val="single" w:sz="4" w:space="0" w:color="000001"/>
+              <w:left w:val="single" w:sz="4" w:space="0" w:color="000001"/>
+              <w:bottom w:val="single" w:sz="4" w:space="0" w:color="000001"/>
+              <w:right w:val="single" w:sz="4" w:space="0" w:color="000001"/>
+            </w:tcBorders>
+            <w:tcMar>
+              <w:top w:w="0" w:type="dxa"/>
+              <w:left w:w="108" w:type="dxa"/>
+              <w:bottom w:w="0" w:type="dxa"/>
+              <w:right w:w="108" w:type="dxa"/>
+            </w:tcMar>
+          </w:tcPr>
+          <w:p>
+            <w:pPr>
+              <w:pBdr>
+                <w:top w:val="nil"/>
+                <w:left w:val="nil"/>
+                <w:bottom w:val="nil"/>
+                <w:right w:val="nil"/>
+                <w:between w:val="nil"/>
+              </w:pBdr>
+              <w:tabs>
+                <w:tab w:val="left" w:pos="709"/>
+              </w:tabs>
+              <w:jc w:val="both"/>
+              <w:rPr>
+                <w:color w:val="000000"/>
+              </w:rPr>
+            </w:pPr>
+            <w:r>
+              <w:rPr>
+                <w:color w:val="000000"/>
+              </w:rPr>
+              <w:t>Programador</w:t>
+            </w:r>
+          </w:p>
+        </w:tc>
+      </w:tr>
+      <w:tr>
+        <w:trPr>
+          <w:jc w:val="center"/>
+        </w:trPr>
+        <w:tc>
+          <w:tcPr>
+            <w:tcW w:w="2626" w:type="dxa"/>
+            <w:tcBorders>
+              <w:top w:val="single" w:sz="4" w:space="0" w:color="000001"/>
+              <w:left w:val="single" w:sz="4" w:space="0" w:color="000001"/>
+              <w:bottom w:val="single" w:sz="4" w:space="0" w:color="000001"/>
+              <w:right w:val="single" w:sz="4" w:space="0" w:color="000001"/>
+            </w:tcBorders>
+            <w:shd w:val="clear" w:color="auto" w:fill="D9D9D9"/>
+            <w:tcMar>
+              <w:top w:w="0" w:type="dxa"/>
+              <w:left w:w="108" w:type="dxa"/>
+              <w:bottom w:w="0" w:type="dxa"/>
+              <w:right w:w="108" w:type="dxa"/>
+            </w:tcMar>
+          </w:tcPr>
+          <w:p>
+            <w:pPr>
+              <w:pBdr>
+                <w:top w:val="nil"/>
+                <w:left w:val="nil"/>
+                <w:bottom w:val="nil"/>
+                <w:right w:val="nil"/>
+                <w:between w:val="nil"/>
+              </w:pBdr>
+              <w:tabs>
+                <w:tab w:val="left" w:pos="709"/>
+              </w:tabs>
+              <w:jc w:val="both"/>
+              <w:rPr>
+                <w:color w:val="000000"/>
+              </w:rPr>
+            </w:pPr>
+            <w:r>
+              <w:rPr>
+                <w:b/>
+                <w:color w:val="000000"/>
+              </w:rPr>
+              <w:t>Categoría Profesional</w:t>
+            </w:r>
+          </w:p>
+        </w:tc>
+        <w:tc>
+          <w:tcPr>
+            <w:tcW w:w="5244" w:type="dxa"/>
+            <w:tcBorders>
+              <w:top w:val="single" w:sz="4" w:space="0" w:color="000001"/>
+              <w:left w:val="single" w:sz="4" w:space="0" w:color="000001"/>
+              <w:bottom w:val="single" w:sz="4" w:space="0" w:color="000001"/>
+              <w:right w:val="single" w:sz="4" w:space="0" w:color="000001"/>
+            </w:tcBorders>
+            <w:tcMar>
+              <w:top w:w="0" w:type="dxa"/>
+              <w:left w:w="108" w:type="dxa"/>
+              <w:bottom w:w="0" w:type="dxa"/>
+              <w:right w:w="108" w:type="dxa"/>
+            </w:tcMar>
+          </w:tcPr>
+          <w:p>
+            <w:pPr>
+              <w:pBdr>
+                <w:top w:val="nil"/>
+                <w:left w:val="nil"/>
+                <w:bottom w:val="nil"/>
+                <w:right w:val="nil"/>
+                <w:between w:val="nil"/>
+              </w:pBdr>
+              <w:tabs>
+                <w:tab w:val="left" w:pos="709"/>
+              </w:tabs>
+              <w:jc w:val="both"/>
+              <w:rPr>
+                <w:color w:val="000000"/>
+              </w:rPr>
+            </w:pPr>
+          </w:p>
+        </w:tc>
+      </w:tr>
+      <w:tr>
+        <w:trPr>
+          <w:jc w:val="center"/>
+        </w:trPr>
+        <w:tc>
+          <w:tcPr>
+            <w:tcW w:w="2626" w:type="dxa"/>
+            <w:tcBorders>
+              <w:top w:val="single" w:sz="4" w:space="0" w:color="000001"/>
+              <w:left w:val="single" w:sz="4" w:space="0" w:color="000001"/>
+              <w:bottom w:val="single" w:sz="4" w:space="0" w:color="000001"/>
+              <w:right w:val="single" w:sz="4" w:space="0" w:color="000001"/>
+            </w:tcBorders>
+            <w:shd w:val="clear" w:color="auto" w:fill="D9D9D9"/>
+            <w:tcMar>
+              <w:top w:w="0" w:type="dxa"/>
+              <w:left w:w="108" w:type="dxa"/>
+              <w:bottom w:w="0" w:type="dxa"/>
+              <w:right w:w="108" w:type="dxa"/>
+            </w:tcMar>
+          </w:tcPr>
+          <w:p>
+            <w:pPr>
+              <w:pBdr>
+                <w:top w:val="nil"/>
+                <w:left w:val="nil"/>
+                <w:bottom w:val="nil"/>
+                <w:right w:val="nil"/>
+                <w:between w:val="nil"/>
+              </w:pBdr>
+              <w:tabs>
+                <w:tab w:val="left" w:pos="709"/>
+              </w:tabs>
+              <w:jc w:val="both"/>
+              <w:rPr>
+                <w:color w:val="000000"/>
+              </w:rPr>
+            </w:pPr>
+            <w:r>
+              <w:rPr>
+                <w:b/>
+                <w:color w:val="000000"/>
+              </w:rPr>
+              <w:t>Responsabilidad</w:t>
+            </w:r>
+          </w:p>
+        </w:tc>
+        <w:tc>
+          <w:tcPr>
+            <w:tcW w:w="5244" w:type="dxa"/>
+            <w:tcBorders>
+              <w:top w:val="single" w:sz="4" w:space="0" w:color="000001"/>
+              <w:left w:val="single" w:sz="4" w:space="0" w:color="000001"/>
+              <w:bottom w:val="single" w:sz="4" w:space="0" w:color="000001"/>
+              <w:right w:val="single" w:sz="4" w:space="0" w:color="000001"/>
+            </w:tcBorders>
+            <w:tcMar>
+              <w:top w:w="0" w:type="dxa"/>
+              <w:left w:w="108" w:type="dxa"/>
+              <w:bottom w:w="0" w:type="dxa"/>
+              <w:right w:w="108" w:type="dxa"/>
+            </w:tcMar>
+          </w:tcPr>
+          <w:p>
+            <w:pPr>
+              <w:pBdr>
+                <w:top w:val="nil"/>
+                <w:left w:val="nil"/>
+                <w:bottom w:val="nil"/>
+                <w:right w:val="nil"/>
+                <w:between w:val="nil"/>
+              </w:pBdr>
+              <w:tabs>
+                <w:tab w:val="left" w:pos="709"/>
+              </w:tabs>
+              <w:jc w:val="both"/>
+              <w:rPr>
+                <w:color w:val="000000"/>
+              </w:rPr>
+            </w:pPr>
+          </w:p>
+        </w:tc>
+      </w:tr>
+      <w:tr>
+        <w:trPr>
+          <w:jc w:val="center"/>
+        </w:trPr>
+        <w:tc>
+          <w:tcPr>
+            <w:tcW w:w="2626" w:type="dxa"/>
+            <w:tcBorders>
+              <w:top w:val="single" w:sz="4" w:space="0" w:color="000001"/>
+              <w:left w:val="single" w:sz="4" w:space="0" w:color="000001"/>
+              <w:bottom w:val="single" w:sz="4" w:space="0" w:color="000001"/>
+              <w:right w:val="single" w:sz="4" w:space="0" w:color="000001"/>
+            </w:tcBorders>
+            <w:shd w:val="clear" w:color="auto" w:fill="D9D9D9"/>
+            <w:tcMar>
+              <w:top w:w="0" w:type="dxa"/>
+              <w:left w:w="108" w:type="dxa"/>
+              <w:bottom w:w="0" w:type="dxa"/>
+              <w:right w:w="108" w:type="dxa"/>
+            </w:tcMar>
+          </w:tcPr>
+          <w:p>
+            <w:pPr>
+              <w:pBdr>
+                <w:top w:val="nil"/>
+                <w:left w:val="nil"/>
+                <w:bottom w:val="nil"/>
+                <w:right w:val="nil"/>
+                <w:between w:val="nil"/>
+              </w:pBdr>
+              <w:tabs>
+                <w:tab w:val="left" w:pos="709"/>
+              </w:tabs>
+              <w:jc w:val="both"/>
+              <w:rPr>
+                <w:color w:val="000000"/>
+              </w:rPr>
+            </w:pPr>
+            <w:r>
+              <w:rPr>
+                <w:b/>
+                <w:color w:val="000000"/>
+              </w:rPr>
+              <w:t>Información de contacto</w:t>
+            </w:r>
+          </w:p>
+        </w:tc>
+        <w:tc>
+          <w:tcPr>
+            <w:tcW w:w="5244" w:type="dxa"/>
+            <w:tcBorders>
+              <w:top w:val="single" w:sz="4" w:space="0" w:color="000001"/>
+              <w:left w:val="single" w:sz="4" w:space="0" w:color="000001"/>
+              <w:bottom w:val="single" w:sz="4" w:space="0" w:color="000001"/>
+              <w:right w:val="single" w:sz="4" w:space="0" w:color="000001"/>
+            </w:tcBorders>
+            <w:tcMar>
+              <w:top w:w="0" w:type="dxa"/>
+              <w:left w:w="108" w:type="dxa"/>
+              <w:bottom w:w="0" w:type="dxa"/>
+              <w:right w:w="108" w:type="dxa"/>
+            </w:tcMar>
+          </w:tcPr>
+          <w:p>
+            <w:pPr>
+              <w:pBdr>
+                <w:top w:val="nil"/>
+                <w:left w:val="nil"/>
+                <w:bottom w:val="nil"/>
+                <w:right w:val="nil"/>
+                <w:between w:val="nil"/>
+              </w:pBdr>
+              <w:tabs>
+                <w:tab w:val="left" w:pos="709"/>
+              </w:tabs>
+              <w:jc w:val="both"/>
+              <w:rPr>
+                <w:color w:val="000000"/>
+              </w:rPr>
+            </w:pPr>
+            <w:r>
+              <w:rPr>
+                <w:color w:val="000000"/>
+              </w:rPr>
+              <w:t>M</w:t>
+            </w:r>
+            <w:r>
+              <w:rPr>
+                <w:color w:val="000000"/>
+              </w:rPr>
+              <w:t>ail</w:t>
+            </w:r>
+            <w:r>
+              <w:rPr>
+                <w:color w:val="000000"/>
+              </w:rPr>
+              <w:t>: mauriciojarce1984</w:t>
+            </w:r>
+            <w:r>
+              <w:rPr>
+                <w:color w:val="000000"/>
+              </w:rPr>
+              <w:t xml:space="preserve"> @</w:t>
+            </w:r>
+            <w:r>
+              <w:rPr>
+                <w:color w:val="000000"/>
+              </w:rPr>
+              <w:t>gmail.com</w:t>
+            </w:r>
+          </w:p>
+        </w:tc>
+      </w:tr>
+    </w:tbl>
     <w:p>
       <w:pPr>
         <w:widowControl w:val="0"/>
@@ -3991,8 +4563,8 @@
           <w:color w:val="FF0000"/>
         </w:rPr>
       </w:pPr>
-      <w:bookmarkStart w:id="9" w:name="_4d34og8" w:colFirst="0" w:colLast="0"/>
-      <w:bookmarkEnd w:id="9"/>
+      <w:bookmarkStart w:id="8" w:name="_4d34og8" w:colFirst="0" w:colLast="0"/>
+      <w:bookmarkEnd w:id="8"/>
     </w:p>
     <w:p>
       <w:pPr>
@@ -4286,6 +4858,7 @@
                 <w:b/>
                 <w:color w:val="365F91"/>
               </w:rPr>
+              <w:lastRenderedPageBreak/>
               <w:t>SIS-I</w:t>
             </w:r>
           </w:p>
@@ -4551,7 +5124,6 @@
                 <w:b/>
                 <w:color w:val="365F91"/>
               </w:rPr>
-              <w:lastRenderedPageBreak/>
               <w:t>RNF</w:t>
             </w:r>
           </w:p>
@@ -4791,8 +5363,8 @@
           <w:color w:val="FF0000"/>
         </w:rPr>
       </w:pPr>
-      <w:bookmarkStart w:id="10" w:name="_2s8eyo1" w:colFirst="0" w:colLast="0"/>
-      <w:bookmarkEnd w:id="10"/>
+      <w:bookmarkStart w:id="9" w:name="_2s8eyo1" w:colFirst="0" w:colLast="0"/>
+      <w:bookmarkEnd w:id="9"/>
     </w:p>
     <w:p>
       <w:pPr>
@@ -4901,12 +5473,21 @@
                 <w:color w:val="000000"/>
               </w:rPr>
             </w:pPr>
+            <w:proofErr w:type="spellStart"/>
             <w:r>
               <w:rPr>
                 <w:b/>
                 <w:color w:val="000000"/>
               </w:rPr>
-              <w:t>Titulo del Documento</w:t>
+              <w:t>Titulo</w:t>
+            </w:r>
+            <w:proofErr w:type="spellEnd"/>
+            <w:r>
+              <w:rPr>
+                <w:b/>
+                <w:color w:val="000000"/>
+              </w:rPr>
+              <w:t xml:space="preserve"> del Documento</w:t>
             </w:r>
           </w:p>
         </w:tc>
@@ -5057,8 +5638,8 @@
           <w:color w:val="FF0000"/>
         </w:rPr>
       </w:pPr>
-      <w:bookmarkStart w:id="11" w:name="_17dp8vu" w:colFirst="0" w:colLast="0"/>
-      <w:bookmarkEnd w:id="11"/>
+      <w:bookmarkStart w:id="10" w:name="_17dp8vu" w:colFirst="0" w:colLast="0"/>
+      <w:bookmarkEnd w:id="10"/>
     </w:p>
     <w:p>
       <w:pPr>
@@ -5107,8 +5688,8 @@
           <w:color w:val="000000"/>
         </w:rPr>
       </w:pPr>
-      <w:bookmarkStart w:id="12" w:name="_3rdcrjn" w:colFirst="0" w:colLast="0"/>
-      <w:bookmarkEnd w:id="12"/>
+      <w:bookmarkStart w:id="11" w:name="_3rdcrjn" w:colFirst="0" w:colLast="0"/>
+      <w:bookmarkEnd w:id="11"/>
     </w:p>
     <w:p>
       <w:pPr>
@@ -5118,8 +5699,8 @@
           <w:color w:val="365F91"/>
         </w:rPr>
       </w:pPr>
-      <w:bookmarkStart w:id="13" w:name="_26in1rg" w:colFirst="0" w:colLast="0"/>
-      <w:bookmarkEnd w:id="13"/>
+      <w:bookmarkStart w:id="12" w:name="_26in1rg" w:colFirst="0" w:colLast="0"/>
+      <w:bookmarkEnd w:id="12"/>
       <w:r>
         <w:rPr>
           <w:color w:val="365F91"/>
@@ -5173,8 +5754,8 @@
           <w:color w:val="000000"/>
         </w:rPr>
       </w:pPr>
-      <w:bookmarkStart w:id="14" w:name="_lnxbz9" w:colFirst="0" w:colLast="0"/>
-      <w:bookmarkEnd w:id="14"/>
+      <w:bookmarkStart w:id="13" w:name="_lnxbz9" w:colFirst="0" w:colLast="0"/>
+      <w:bookmarkEnd w:id="13"/>
     </w:p>
     <w:p>
       <w:pPr>
@@ -5238,8 +5819,8 @@
           <w:color w:val="FF0000"/>
         </w:rPr>
       </w:pPr>
-      <w:bookmarkStart w:id="15" w:name="_35nkun2" w:colFirst="0" w:colLast="0"/>
-      <w:bookmarkEnd w:id="15"/>
+      <w:bookmarkStart w:id="14" w:name="_35nkun2" w:colFirst="0" w:colLast="0"/>
+      <w:bookmarkEnd w:id="14"/>
     </w:p>
     <w:p>
       <w:pPr>
@@ -5445,12 +6026,28 @@
                 <w:color w:val="000000"/>
               </w:rPr>
             </w:pPr>
-            <w:r>
-              <w:rPr>
-                <w:color w:val="000000"/>
-              </w:rPr>
-              <w:t>Mabejo de herramientas informaticas</w:t>
-            </w:r>
+            <w:proofErr w:type="spellStart"/>
+            <w:r>
+              <w:rPr>
+                <w:color w:val="000000"/>
+              </w:rPr>
+              <w:t>Mabejo</w:t>
+            </w:r>
+            <w:proofErr w:type="spellEnd"/>
+            <w:r>
+              <w:rPr>
+                <w:color w:val="000000"/>
+              </w:rPr>
+              <w:t xml:space="preserve"> de herramientas </w:t>
+            </w:r>
+            <w:proofErr w:type="spellStart"/>
+            <w:r>
+              <w:rPr>
+                <w:color w:val="000000"/>
+              </w:rPr>
+              <w:t>informaticas</w:t>
+            </w:r>
+            <w:proofErr w:type="spellEnd"/>
           </w:p>
         </w:tc>
       </w:tr>
@@ -5879,8 +6476,8 @@
           <w:color w:val="FF0000"/>
         </w:rPr>
       </w:pPr>
-      <w:bookmarkStart w:id="16" w:name="_1ksv4uv" w:colFirst="0" w:colLast="0"/>
-      <w:bookmarkEnd w:id="16"/>
+      <w:bookmarkStart w:id="15" w:name="_1ksv4uv" w:colFirst="0" w:colLast="0"/>
+      <w:bookmarkEnd w:id="15"/>
       <w:r>
         <w:rPr>
           <w:i/>
@@ -5969,7 +6566,29 @@
         <w:rPr>
           <w:color w:val="365F91"/>
         </w:rPr>
-        <w:t>Lenguajes y tecnologías en uso: HTML, JavScript……..</w:t>
+        <w:t xml:space="preserve">Lenguajes y tecnologías en uso: HTML, </w:t>
+      </w:r>
+      <w:proofErr w:type="spellStart"/>
+      <w:r>
+        <w:rPr>
+          <w:color w:val="365F91"/>
+        </w:rPr>
+        <w:t>JavScript</w:t>
+      </w:r>
+      <w:proofErr w:type="spellEnd"/>
+      <w:proofErr w:type="gramStart"/>
+      <w:r>
+        <w:rPr>
+          <w:color w:val="365F91"/>
+        </w:rPr>
+        <w:t>…….</w:t>
+      </w:r>
+      <w:proofErr w:type="gramEnd"/>
+      <w:r>
+        <w:rPr>
+          <w:color w:val="365F91"/>
+        </w:rPr>
+        <w:t>.</w:t>
       </w:r>
     </w:p>
     <w:p>
@@ -6027,8 +6646,8 @@
           <w:color w:val="FF0000"/>
         </w:rPr>
       </w:pPr>
-      <w:bookmarkStart w:id="17" w:name="_44sinio" w:colFirst="0" w:colLast="0"/>
-      <w:bookmarkEnd w:id="17"/>
+      <w:bookmarkStart w:id="16" w:name="_44sinio" w:colFirst="0" w:colLast="0"/>
+      <w:bookmarkEnd w:id="16"/>
     </w:p>
     <w:p>
       <w:pPr>
@@ -6095,13 +6714,24 @@
       </w:pPr>
     </w:p>
     <w:p>
+      <w:proofErr w:type="spellStart"/>
       <w:r>
         <w:rPr>
           <w:b/>
           <w:sz w:val="24"/>
           <w:szCs w:val="24"/>
         </w:rPr>
-        <w:t>Product Backlog</w:t>
+        <w:lastRenderedPageBreak/>
+        <w:t>Product</w:t>
+      </w:r>
+      <w:proofErr w:type="spellEnd"/>
+      <w:r>
+        <w:rPr>
+          <w:b/>
+          <w:sz w:val="24"/>
+          <w:szCs w:val="24"/>
+        </w:rPr>
+        <w:t xml:space="preserve"> Backlog</w:t>
       </w:r>
     </w:p>
     <w:p/>
@@ -6158,13 +6788,23 @@
           <w:szCs w:val="24"/>
         </w:rPr>
       </w:pPr>
+      <w:proofErr w:type="spellStart"/>
       <w:r>
         <w:rPr>
           <w:b/>
           <w:sz w:val="24"/>
           <w:szCs w:val="24"/>
         </w:rPr>
-        <w:t>Sprints.</w:t>
+        <w:t>Sprints</w:t>
+      </w:r>
+      <w:proofErr w:type="spellEnd"/>
+      <w:r>
+        <w:rPr>
+          <w:b/>
+          <w:sz w:val="24"/>
+          <w:szCs w:val="24"/>
+        </w:rPr>
+        <w:t>.</w:t>
       </w:r>
     </w:p>
     <w:p>
@@ -6214,12 +6854,21 @@
                 <w:color w:val="000000"/>
               </w:rPr>
             </w:pPr>
+            <w:proofErr w:type="spellStart"/>
             <w:r>
               <w:rPr>
                 <w:b/>
                 <w:color w:val="000000"/>
               </w:rPr>
-              <w:t>N° de sprint</w:t>
+              <w:t>N°</w:t>
+            </w:r>
+            <w:proofErr w:type="spellEnd"/>
+            <w:r>
+              <w:rPr>
+                <w:b/>
+                <w:color w:val="000000"/>
+              </w:rPr>
+              <w:t xml:space="preserve"> de sprint</w:t>
             </w:r>
           </w:p>
         </w:tc>
@@ -6640,7 +7289,7 @@
 </file>
 
 <file path=word/endnotes.xml><?xml version="1.0" encoding="utf-8"?>
-<w:endnotes xmlns:wpc="http://schemas.microsoft.com/office/word/2010/wordprocessingCanvas" xmlns:mc="http://schemas.openxmlformats.org/markup-compatibility/2006" xmlns:o="urn:schemas-microsoft-com:office:office" xmlns:r="http://schemas.openxmlformats.org/officeDocument/2006/relationships" xmlns:m="http://schemas.openxmlformats.org/officeDocument/2006/math" xmlns:v="urn:schemas-microsoft-com:vml" xmlns:wp14="http://schemas.microsoft.com/office/word/2010/wordprocessingDrawing" xmlns:wp="http://schemas.openxmlformats.org/drawingml/2006/wordprocessingDrawing" xmlns:w10="urn:schemas-microsoft-com:office:word" xmlns:w="http://schemas.openxmlformats.org/wordprocessingml/2006/main" xmlns:w14="http://schemas.microsoft.com/office/word/2010/wordml" xmlns:w15="http://schemas.microsoft.com/office/word/2012/wordml" xmlns:wpg="http://schemas.microsoft.com/office/word/2010/wordprocessingGroup" xmlns:wpi="http://schemas.microsoft.com/office/word/2010/wordprocessingInk" xmlns:wne="http://schemas.microsoft.com/office/word/2006/wordml" xmlns:wps="http://schemas.microsoft.com/office/word/2010/wordprocessingShape" mc:Ignorable="w14 w15 wp14">
+<w:endnotes xmlns:wpc="http://schemas.microsoft.com/office/word/2010/wordprocessingCanvas" xmlns:cx="http://schemas.microsoft.com/office/drawing/2014/chartex" xmlns:cx1="http://schemas.microsoft.com/office/drawing/2015/9/8/chartex" xmlns:cx2="http://schemas.microsoft.com/office/drawing/2015/10/21/chartex" xmlns:cx3="http://schemas.microsoft.com/office/drawing/2016/5/9/chartex" xmlns:cx4="http://schemas.microsoft.com/office/drawing/2016/5/10/chartex" xmlns:cx5="http://schemas.microsoft.com/office/drawing/2016/5/11/chartex" xmlns:cx6="http://schemas.microsoft.com/office/drawing/2016/5/12/chartex" xmlns:cx7="http://schemas.microsoft.com/office/drawing/2016/5/13/chartex" xmlns:cx8="http://schemas.microsoft.com/office/drawing/2016/5/14/chartex" xmlns:mc="http://schemas.openxmlformats.org/markup-compatibility/2006" xmlns:aink="http://schemas.microsoft.com/office/drawing/2016/ink" xmlns:am3d="http://schemas.microsoft.com/office/drawing/2017/model3d" xmlns:o="urn:schemas-microsoft-com:office:office" xmlns:oel="http://schemas.microsoft.com/office/2019/extlst" xmlns:r="http://schemas.openxmlformats.org/officeDocument/2006/relationships" xmlns:m="http://schemas.openxmlformats.org/officeDocument/2006/math" xmlns:v="urn:schemas-microsoft-com:vml" xmlns:wp14="http://schemas.microsoft.com/office/word/2010/wordprocessingDrawing" xmlns:wp="http://schemas.openxmlformats.org/drawingml/2006/wordprocessingDrawing" xmlns:w10="urn:schemas-microsoft-com:office:word" xmlns:w="http://schemas.openxmlformats.org/wordprocessingml/2006/main" xmlns:w14="http://schemas.microsoft.com/office/word/2010/wordml" xmlns:w15="http://schemas.microsoft.com/office/word/2012/wordml" xmlns:w16cex="http://schemas.microsoft.com/office/word/2018/wordml/cex" xmlns:w16cid="http://schemas.microsoft.com/office/word/2016/wordml/cid" xmlns:w16="http://schemas.microsoft.com/office/word/2018/wordml" xmlns:w16sdtdh="http://schemas.microsoft.com/office/word/2020/wordml/sdtdatahash" xmlns:w16se="http://schemas.microsoft.com/office/word/2015/wordml/symex" xmlns:wpg="http://schemas.microsoft.com/office/word/2010/wordprocessingGroup" xmlns:wpi="http://schemas.microsoft.com/office/word/2010/wordprocessingInk" xmlns:wne="http://schemas.microsoft.com/office/word/2006/wordml" xmlns:wps="http://schemas.microsoft.com/office/word/2010/wordprocessingShape" mc:Ignorable="w14 w15 w16se w16cid w16 w16cex w16sdtdh wp14">
   <w:endnote w:type="separator" w:id="-1">
     <w:p>
       <w:r>
@@ -6659,7 +7308,7 @@
 </file>
 
 <file path=word/footer1.xml><?xml version="1.0" encoding="utf-8"?>
-<w:ftr xmlns:wpc="http://schemas.microsoft.com/office/word/2010/wordprocessingCanvas" xmlns:mc="http://schemas.openxmlformats.org/markup-compatibility/2006" xmlns:o="urn:schemas-microsoft-com:office:office" xmlns:r="http://schemas.openxmlformats.org/officeDocument/2006/relationships" xmlns:m="http://schemas.openxmlformats.org/officeDocument/2006/math" xmlns:v="urn:schemas-microsoft-com:vml" xmlns:wp14="http://schemas.microsoft.com/office/word/2010/wordprocessingDrawing" xmlns:wp="http://schemas.openxmlformats.org/drawingml/2006/wordprocessingDrawing" xmlns:w10="urn:schemas-microsoft-com:office:word" xmlns:w="http://schemas.openxmlformats.org/wordprocessingml/2006/main" xmlns:w14="http://schemas.microsoft.com/office/word/2010/wordml" xmlns:w15="http://schemas.microsoft.com/office/word/2012/wordml" xmlns:wpg="http://schemas.microsoft.com/office/word/2010/wordprocessingGroup" xmlns:wpi="http://schemas.microsoft.com/office/word/2010/wordprocessingInk" xmlns:wne="http://schemas.microsoft.com/office/word/2006/wordml" xmlns:wps="http://schemas.microsoft.com/office/word/2010/wordprocessingShape" mc:Ignorable="w14 w15 wp14">
+<w:ftr xmlns:wpc="http://schemas.microsoft.com/office/word/2010/wordprocessingCanvas" xmlns:cx="http://schemas.microsoft.com/office/drawing/2014/chartex" xmlns:cx1="http://schemas.microsoft.com/office/drawing/2015/9/8/chartex" xmlns:cx2="http://schemas.microsoft.com/office/drawing/2015/10/21/chartex" xmlns:cx3="http://schemas.microsoft.com/office/drawing/2016/5/9/chartex" xmlns:cx4="http://schemas.microsoft.com/office/drawing/2016/5/10/chartex" xmlns:cx5="http://schemas.microsoft.com/office/drawing/2016/5/11/chartex" xmlns:cx6="http://schemas.microsoft.com/office/drawing/2016/5/12/chartex" xmlns:cx7="http://schemas.microsoft.com/office/drawing/2016/5/13/chartex" xmlns:cx8="http://schemas.microsoft.com/office/drawing/2016/5/14/chartex" xmlns:mc="http://schemas.openxmlformats.org/markup-compatibility/2006" xmlns:aink="http://schemas.microsoft.com/office/drawing/2016/ink" xmlns:am3d="http://schemas.microsoft.com/office/drawing/2017/model3d" xmlns:o="urn:schemas-microsoft-com:office:office" xmlns:oel="http://schemas.microsoft.com/office/2019/extlst" xmlns:r="http://schemas.openxmlformats.org/officeDocument/2006/relationships" xmlns:m="http://schemas.openxmlformats.org/officeDocument/2006/math" xmlns:v="urn:schemas-microsoft-com:vml" xmlns:wp14="http://schemas.microsoft.com/office/word/2010/wordprocessingDrawing" xmlns:wp="http://schemas.openxmlformats.org/drawingml/2006/wordprocessingDrawing" xmlns:w10="urn:schemas-microsoft-com:office:word" xmlns:w="http://schemas.openxmlformats.org/wordprocessingml/2006/main" xmlns:w14="http://schemas.microsoft.com/office/word/2010/wordml" xmlns:w15="http://schemas.microsoft.com/office/word/2012/wordml" xmlns:w16cex="http://schemas.microsoft.com/office/word/2018/wordml/cex" xmlns:w16cid="http://schemas.microsoft.com/office/word/2016/wordml/cid" xmlns:w16="http://schemas.microsoft.com/office/word/2018/wordml" xmlns:w16sdtdh="http://schemas.microsoft.com/office/word/2020/wordml/sdtdatahash" xmlns:w16se="http://schemas.microsoft.com/office/word/2015/wordml/symex" xmlns:wpg="http://schemas.microsoft.com/office/word/2010/wordprocessingGroup" xmlns:wpi="http://schemas.microsoft.com/office/word/2010/wordprocessingInk" xmlns:wne="http://schemas.microsoft.com/office/word/2006/wordml" xmlns:wps="http://schemas.microsoft.com/office/word/2010/wordprocessingShape" mc:Ignorable="w14 w15 w16se w16cid w16 w16cex w16sdtdh wp14">
   <w:p>
     <w:pPr>
       <w:ind w:right="260"/>
@@ -6675,9 +7324,9 @@
         <w:lang w:val="es-AR"/>
       </w:rPr>
       <mc:AlternateContent>
-        <mc:Choice Requires="wpg">
+        <mc:Choice Requires="wps">
           <w:drawing>
-            <wp:anchor distT="0" distB="0" distL="114300" distR="114300" simplePos="0" relativeHeight="251658240" behindDoc="0" locked="0" layoutInCell="1" hidden="0" allowOverlap="1">
+            <wp:anchor distT="0" distB="0" distL="114300" distR="114300" simplePos="0" relativeHeight="251658240" behindDoc="0" locked="0" layoutInCell="1" hidden="0" allowOverlap="1" wp14:anchorId="52FA70D1" wp14:editId="6CC6F623">
               <wp:simplePos x="0" y="0"/>
               <wp:positionH relativeFrom="column">
                 <wp:posOffset>5981700</wp:posOffset>
@@ -6716,12 +7365,37 @@
                             <w:jc w:val="center"/>
                             <w:textDirection w:val="btLr"/>
                           </w:pPr>
+                          <w:proofErr w:type="gramStart"/>
                           <w:r>
                             <w:rPr>
                               <w:color w:val="0F243E"/>
                               <w:sz w:val="26"/>
                             </w:rPr>
-                            <w:t>PAGE  \* Arabic  \* MERGEFORMAT4</w:t>
+                            <w:t>PAGE  \</w:t>
+                          </w:r>
+                          <w:proofErr w:type="gramEnd"/>
+                          <w:r>
+                            <w:rPr>
+                              <w:color w:val="0F243E"/>
+                              <w:sz w:val="26"/>
+                            </w:rPr>
+                            <w:t xml:space="preserve">* </w:t>
+                          </w:r>
+                          <w:proofErr w:type="spellStart"/>
+                          <w:r>
+                            <w:rPr>
+                              <w:color w:val="0F243E"/>
+                              <w:sz w:val="26"/>
+                            </w:rPr>
+                            <w:t>Arabic</w:t>
+                          </w:r>
+                          <w:proofErr w:type="spellEnd"/>
+                          <w:r>
+                            <w:rPr>
+                              <w:color w:val="0F243E"/>
+                              <w:sz w:val="26"/>
+                            </w:rPr>
+                            <w:t xml:space="preserve">  \* MERGEFORMAT4</w:t>
                           </w:r>
                         </w:p>
                         <w:p>
@@ -6740,47 +7414,58 @@
             </wp:anchor>
           </w:drawing>
         </mc:Choice>
-        <mc:Fallback xmlns:sl="http://schemas.openxmlformats.org/schemaLibrary/2006/main" xmlns:a="http://schemas.openxmlformats.org/drawingml/2006/main" xmlns:pic="http://schemas.openxmlformats.org/drawingml/2006/picture" xmlns:c="http://schemas.openxmlformats.org/drawingml/2006/chart" xmlns:lc="http://schemas.openxmlformats.org/drawingml/2006/lockedCanvas" xmlns:dgm="http://schemas.openxmlformats.org/drawingml/2006/diagram">
-          <w:drawing>
-            <wp:anchor allowOverlap="1" behindDoc="0" distB="0" distT="0" distL="114300" distR="114300" hidden="0" layoutInCell="1" locked="0" relativeHeight="0" simplePos="0">
-              <wp:simplePos x="0" y="0"/>
-              <wp:positionH relativeFrom="column">
-                <wp:posOffset>5981700</wp:posOffset>
-              </wp:positionH>
-              <wp:positionV relativeFrom="paragraph">
-                <wp:posOffset>9347200</wp:posOffset>
-              </wp:positionV>
-              <wp:extent cx="396240" cy="290830"/>
-              <wp:effectExtent b="0" l="0" r="0" t="0"/>
-              <wp:wrapNone/>
-              <wp:docPr id="1" name="image3.png"/>
-              <a:graphic>
-                <a:graphicData uri="http://schemas.openxmlformats.org/drawingml/2006/picture">
-                  <pic:pic>
-                    <pic:nvPicPr>
-                      <pic:cNvPr id="0" name="image3.png"/>
-                      <pic:cNvPicPr preferRelativeResize="0"/>
-                    </pic:nvPicPr>
-                    <pic:blipFill>
-                      <a:blip r:embed="rId1"/>
-                      <a:srcRect/>
-                      <a:stretch>
-                        <a:fillRect/>
-                      </a:stretch>
-                    </pic:blipFill>
-                    <pic:spPr>
-                      <a:xfrm>
-                        <a:off x="0" y="0"/>
-                        <a:ext cx="396240" cy="290830"/>
-                      </a:xfrm>
-                      <a:prstGeom prst="rect"/>
-                      <a:ln/>
-                    </pic:spPr>
-                  </pic:pic>
-                </a:graphicData>
-              </a:graphic>
-            </wp:anchor>
-          </w:drawing>
+        <mc:Fallback>
+          <w:pict>
+            <v:rect w14:anchorId="52FA70D1" id="Rectángulo 1" o:spid="_x0000_s1026" style="position:absolute;margin-left:471pt;margin-top:736pt;width:31.2pt;height:22.9pt;z-index:251658240;visibility:visible;mso-wrap-style:square;mso-wrap-distance-left:9pt;mso-wrap-distance-top:0;mso-wrap-distance-right:9pt;mso-wrap-distance-bottom:0;mso-position-horizontal:absolute;mso-position-horizontal-relative:text;mso-position-vertical:absolute;mso-position-vertical-relative:text;v-text-anchor:middle" o:gfxdata="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" stroked="f">
+              <v:textbox inset="0,1.2694mm,0,1.2694mm">
+                <w:txbxContent>
+                  <w:p>
+                    <w:pPr>
+                      <w:jc w:val="center"/>
+                      <w:textDirection w:val="btLr"/>
+                    </w:pPr>
+                    <w:proofErr w:type="gramStart"/>
+                    <w:r>
+                      <w:rPr>
+                        <w:color w:val="0F243E"/>
+                        <w:sz w:val="26"/>
+                      </w:rPr>
+                      <w:t>PAGE  \</w:t>
+                    </w:r>
+                    <w:proofErr w:type="gramEnd"/>
+                    <w:r>
+                      <w:rPr>
+                        <w:color w:val="0F243E"/>
+                        <w:sz w:val="26"/>
+                      </w:rPr>
+                      <w:t xml:space="preserve">* </w:t>
+                    </w:r>
+                    <w:proofErr w:type="spellStart"/>
+                    <w:r>
+                      <w:rPr>
+                        <w:color w:val="0F243E"/>
+                        <w:sz w:val="26"/>
+                      </w:rPr>
+                      <w:t>Arabic</w:t>
+                    </w:r>
+                    <w:proofErr w:type="spellEnd"/>
+                    <w:r>
+                      <w:rPr>
+                        <w:color w:val="0F243E"/>
+                        <w:sz w:val="26"/>
+                      </w:rPr>
+                      <w:t xml:space="preserve">  \* MERGEFORMAT4</w:t>
+                    </w:r>
+                  </w:p>
+                  <w:p>
+                    <w:pPr>
+                      <w:textDirection w:val="btLr"/>
+                    </w:pPr>
+                  </w:p>
+                </w:txbxContent>
+              </v:textbox>
+            </v:rect>
+          </w:pict>
         </mc:Fallback>
       </mc:AlternateContent>
     </w:r>
@@ -6807,7 +7492,7 @@
 </file>
 
 <file path=word/footer2.xml><?xml version="1.0" encoding="utf-8"?>
-<w:ftr xmlns:wpc="http://schemas.microsoft.com/office/word/2010/wordprocessingCanvas" xmlns:mc="http://schemas.openxmlformats.org/markup-compatibility/2006" xmlns:o="urn:schemas-microsoft-com:office:office" xmlns:r="http://schemas.openxmlformats.org/officeDocument/2006/relationships" xmlns:m="http://schemas.openxmlformats.org/officeDocument/2006/math" xmlns:v="urn:schemas-microsoft-com:vml" xmlns:wp14="http://schemas.microsoft.com/office/word/2010/wordprocessingDrawing" xmlns:wp="http://schemas.openxmlformats.org/drawingml/2006/wordprocessingDrawing" xmlns:w10="urn:schemas-microsoft-com:office:word" xmlns:w="http://schemas.openxmlformats.org/wordprocessingml/2006/main" xmlns:w14="http://schemas.microsoft.com/office/word/2010/wordml" xmlns:w15="http://schemas.microsoft.com/office/word/2012/wordml" xmlns:wpg="http://schemas.microsoft.com/office/word/2010/wordprocessingGroup" xmlns:wpi="http://schemas.microsoft.com/office/word/2010/wordprocessingInk" xmlns:wne="http://schemas.microsoft.com/office/word/2006/wordml" xmlns:wps="http://schemas.microsoft.com/office/word/2010/wordprocessingShape" mc:Ignorable="w14 w15 wp14">
+<w:ftr xmlns:wpc="http://schemas.microsoft.com/office/word/2010/wordprocessingCanvas" xmlns:cx="http://schemas.microsoft.com/office/drawing/2014/chartex" xmlns:cx1="http://schemas.microsoft.com/office/drawing/2015/9/8/chartex" xmlns:cx2="http://schemas.microsoft.com/office/drawing/2015/10/21/chartex" xmlns:cx3="http://schemas.microsoft.com/office/drawing/2016/5/9/chartex" xmlns:cx4="http://schemas.microsoft.com/office/drawing/2016/5/10/chartex" xmlns:cx5="http://schemas.microsoft.com/office/drawing/2016/5/11/chartex" xmlns:cx6="http://schemas.microsoft.com/office/drawing/2016/5/12/chartex" xmlns:cx7="http://schemas.microsoft.com/office/drawing/2016/5/13/chartex" xmlns:cx8="http://schemas.microsoft.com/office/drawing/2016/5/14/chartex" xmlns:mc="http://schemas.openxmlformats.org/markup-compatibility/2006" xmlns:aink="http://schemas.microsoft.com/office/drawing/2016/ink" xmlns:am3d="http://schemas.microsoft.com/office/drawing/2017/model3d" xmlns:o="urn:schemas-microsoft-com:office:office" xmlns:oel="http://schemas.microsoft.com/office/2019/extlst" xmlns:r="http://schemas.openxmlformats.org/officeDocument/2006/relationships" xmlns:m="http://schemas.openxmlformats.org/officeDocument/2006/math" xmlns:v="urn:schemas-microsoft-com:vml" xmlns:wp14="http://schemas.microsoft.com/office/word/2010/wordprocessingDrawing" xmlns:wp="http://schemas.openxmlformats.org/drawingml/2006/wordprocessingDrawing" xmlns:w10="urn:schemas-microsoft-com:office:word" xmlns:w="http://schemas.openxmlformats.org/wordprocessingml/2006/main" xmlns:w14="http://schemas.microsoft.com/office/word/2010/wordml" xmlns:w15="http://schemas.microsoft.com/office/word/2012/wordml" xmlns:w16cex="http://schemas.microsoft.com/office/word/2018/wordml/cex" xmlns:w16cid="http://schemas.microsoft.com/office/word/2016/wordml/cid" xmlns:w16="http://schemas.microsoft.com/office/word/2018/wordml" xmlns:w16sdtdh="http://schemas.microsoft.com/office/word/2020/wordml/sdtdatahash" xmlns:w16se="http://schemas.microsoft.com/office/word/2015/wordml/symex" xmlns:wpg="http://schemas.microsoft.com/office/word/2010/wordprocessingGroup" xmlns:wpi="http://schemas.microsoft.com/office/word/2010/wordprocessingInk" xmlns:wne="http://schemas.microsoft.com/office/word/2006/wordml" xmlns:wps="http://schemas.microsoft.com/office/word/2010/wordprocessingShape" mc:Ignorable="w14 w15 w16se w16cid w16 w16cex w16sdtdh wp14">
   <w:p>
     <w:pPr>
       <w:pBdr>
@@ -6830,7 +7515,7 @@
 </file>
 
 <file path=word/footer3.xml><?xml version="1.0" encoding="utf-8"?>
-<w:ftr xmlns:wpc="http://schemas.microsoft.com/office/word/2010/wordprocessingCanvas" xmlns:mc="http://schemas.openxmlformats.org/markup-compatibility/2006" xmlns:o="urn:schemas-microsoft-com:office:office" xmlns:r="http://schemas.openxmlformats.org/officeDocument/2006/relationships" xmlns:m="http://schemas.openxmlformats.org/officeDocument/2006/math" xmlns:v="urn:schemas-microsoft-com:vml" xmlns:wp14="http://schemas.microsoft.com/office/word/2010/wordprocessingDrawing" xmlns:wp="http://schemas.openxmlformats.org/drawingml/2006/wordprocessingDrawing" xmlns:w10="urn:schemas-microsoft-com:office:word" xmlns:w="http://schemas.openxmlformats.org/wordprocessingml/2006/main" xmlns:w14="http://schemas.microsoft.com/office/word/2010/wordml" xmlns:w15="http://schemas.microsoft.com/office/word/2012/wordml" xmlns:wpg="http://schemas.microsoft.com/office/word/2010/wordprocessingGroup" xmlns:wpi="http://schemas.microsoft.com/office/word/2010/wordprocessingInk" xmlns:wne="http://schemas.microsoft.com/office/word/2006/wordml" xmlns:wps="http://schemas.microsoft.com/office/word/2010/wordprocessingShape" mc:Ignorable="w14 w15 wp14">
+<w:ftr xmlns:wpc="http://schemas.microsoft.com/office/word/2010/wordprocessingCanvas" xmlns:cx="http://schemas.microsoft.com/office/drawing/2014/chartex" xmlns:cx1="http://schemas.microsoft.com/office/drawing/2015/9/8/chartex" xmlns:cx2="http://schemas.microsoft.com/office/drawing/2015/10/21/chartex" xmlns:cx3="http://schemas.microsoft.com/office/drawing/2016/5/9/chartex" xmlns:cx4="http://schemas.microsoft.com/office/drawing/2016/5/10/chartex" xmlns:cx5="http://schemas.microsoft.com/office/drawing/2016/5/11/chartex" xmlns:cx6="http://schemas.microsoft.com/office/drawing/2016/5/12/chartex" xmlns:cx7="http://schemas.microsoft.com/office/drawing/2016/5/13/chartex" xmlns:cx8="http://schemas.microsoft.com/office/drawing/2016/5/14/chartex" xmlns:mc="http://schemas.openxmlformats.org/markup-compatibility/2006" xmlns:aink="http://schemas.microsoft.com/office/drawing/2016/ink" xmlns:am3d="http://schemas.microsoft.com/office/drawing/2017/model3d" xmlns:o="urn:schemas-microsoft-com:office:office" xmlns:oel="http://schemas.microsoft.com/office/2019/extlst" xmlns:r="http://schemas.openxmlformats.org/officeDocument/2006/relationships" xmlns:m="http://schemas.openxmlformats.org/officeDocument/2006/math" xmlns:v="urn:schemas-microsoft-com:vml" xmlns:wp14="http://schemas.microsoft.com/office/word/2010/wordprocessingDrawing" xmlns:wp="http://schemas.openxmlformats.org/drawingml/2006/wordprocessingDrawing" xmlns:w10="urn:schemas-microsoft-com:office:word" xmlns:w="http://schemas.openxmlformats.org/wordprocessingml/2006/main" xmlns:w14="http://schemas.microsoft.com/office/word/2010/wordml" xmlns:w15="http://schemas.microsoft.com/office/word/2012/wordml" xmlns:w16cex="http://schemas.microsoft.com/office/word/2018/wordml/cex" xmlns:w16cid="http://schemas.microsoft.com/office/word/2016/wordml/cid" xmlns:w16="http://schemas.microsoft.com/office/word/2018/wordml" xmlns:w16sdtdh="http://schemas.microsoft.com/office/word/2020/wordml/sdtdatahash" xmlns:w16se="http://schemas.microsoft.com/office/word/2015/wordml/symex" xmlns:wpg="http://schemas.microsoft.com/office/word/2010/wordprocessingGroup" xmlns:wpi="http://schemas.microsoft.com/office/word/2010/wordprocessingInk" xmlns:wne="http://schemas.microsoft.com/office/word/2006/wordml" xmlns:wps="http://schemas.microsoft.com/office/word/2010/wordprocessingShape" mc:Ignorable="w14 w15 w16se w16cid w16 w16cex w16sdtdh wp14">
   <w:p>
     <w:pPr>
       <w:pBdr>
@@ -6853,7 +7538,7 @@
 </file>
 
 <file path=word/footnotes.xml><?xml version="1.0" encoding="utf-8"?>
-<w:footnotes xmlns:wpc="http://schemas.microsoft.com/office/word/2010/wordprocessingCanvas" xmlns:mc="http://schemas.openxmlformats.org/markup-compatibility/2006" xmlns:o="urn:schemas-microsoft-com:office:office" xmlns:r="http://schemas.openxmlformats.org/officeDocument/2006/relationships" xmlns:m="http://schemas.openxmlformats.org/officeDocument/2006/math" xmlns:v="urn:schemas-microsoft-com:vml" xmlns:wp14="http://schemas.microsoft.com/office/word/2010/wordprocessingDrawing" xmlns:wp="http://schemas.openxmlformats.org/drawingml/2006/wordprocessingDrawing" xmlns:w10="urn:schemas-microsoft-com:office:word" xmlns:w="http://schemas.openxmlformats.org/wordprocessingml/2006/main" xmlns:w14="http://schemas.microsoft.com/office/word/2010/wordml" xmlns:w15="http://schemas.microsoft.com/office/word/2012/wordml" xmlns:wpg="http://schemas.microsoft.com/office/word/2010/wordprocessingGroup" xmlns:wpi="http://schemas.microsoft.com/office/word/2010/wordprocessingInk" xmlns:wne="http://schemas.microsoft.com/office/word/2006/wordml" xmlns:wps="http://schemas.microsoft.com/office/word/2010/wordprocessingShape" mc:Ignorable="w14 w15 wp14">
+<w:footnotes xmlns:wpc="http://schemas.microsoft.com/office/word/2010/wordprocessingCanvas" xmlns:cx="http://schemas.microsoft.com/office/drawing/2014/chartex" xmlns:cx1="http://schemas.microsoft.com/office/drawing/2015/9/8/chartex" xmlns:cx2="http://schemas.microsoft.com/office/drawing/2015/10/21/chartex" xmlns:cx3="http://schemas.microsoft.com/office/drawing/2016/5/9/chartex" xmlns:cx4="http://schemas.microsoft.com/office/drawing/2016/5/10/chartex" xmlns:cx5="http://schemas.microsoft.com/office/drawing/2016/5/11/chartex" xmlns:cx6="http://schemas.microsoft.com/office/drawing/2016/5/12/chartex" xmlns:cx7="http://schemas.microsoft.com/office/drawing/2016/5/13/chartex" xmlns:cx8="http://schemas.microsoft.com/office/drawing/2016/5/14/chartex" xmlns:mc="http://schemas.openxmlformats.org/markup-compatibility/2006" xmlns:aink="http://schemas.microsoft.com/office/drawing/2016/ink" xmlns:am3d="http://schemas.microsoft.com/office/drawing/2017/model3d" xmlns:o="urn:schemas-microsoft-com:office:office" xmlns:oel="http://schemas.microsoft.com/office/2019/extlst" xmlns:r="http://schemas.openxmlformats.org/officeDocument/2006/relationships" xmlns:m="http://schemas.openxmlformats.org/officeDocument/2006/math" xmlns:v="urn:schemas-microsoft-com:vml" xmlns:wp14="http://schemas.microsoft.com/office/word/2010/wordprocessingDrawing" xmlns:wp="http://schemas.openxmlformats.org/drawingml/2006/wordprocessingDrawing" xmlns:w10="urn:schemas-microsoft-com:office:word" xmlns:w="http://schemas.openxmlformats.org/wordprocessingml/2006/main" xmlns:w14="http://schemas.microsoft.com/office/word/2010/wordml" xmlns:w15="http://schemas.microsoft.com/office/word/2012/wordml" xmlns:w16cex="http://schemas.microsoft.com/office/word/2018/wordml/cex" xmlns:w16cid="http://schemas.microsoft.com/office/word/2016/wordml/cid" xmlns:w16="http://schemas.microsoft.com/office/word/2018/wordml" xmlns:w16sdtdh="http://schemas.microsoft.com/office/word/2020/wordml/sdtdatahash" xmlns:w16se="http://schemas.microsoft.com/office/word/2015/wordml/symex" xmlns:wpg="http://schemas.microsoft.com/office/word/2010/wordprocessingGroup" xmlns:wpi="http://schemas.microsoft.com/office/word/2010/wordprocessingInk" xmlns:wne="http://schemas.microsoft.com/office/word/2006/wordml" xmlns:wps="http://schemas.microsoft.com/office/word/2010/wordprocessingShape" mc:Ignorable="w14 w15 w16se w16cid w16 w16cex w16sdtdh wp14">
   <w:footnote w:type="separator" w:id="-1">
     <w:p>
       <w:r>
@@ -6872,7 +7557,7 @@
 </file>
 
 <file path=word/header1.xml><?xml version="1.0" encoding="utf-8"?>
-<w:hdr xmlns:wpc="http://schemas.microsoft.com/office/word/2010/wordprocessingCanvas" xmlns:mc="http://schemas.openxmlformats.org/markup-compatibility/2006" xmlns:o="urn:schemas-microsoft-com:office:office" xmlns:r="http://schemas.openxmlformats.org/officeDocument/2006/relationships" xmlns:m="http://schemas.openxmlformats.org/officeDocument/2006/math" xmlns:v="urn:schemas-microsoft-com:vml" xmlns:wp14="http://schemas.microsoft.com/office/word/2010/wordprocessingDrawing" xmlns:wp="http://schemas.openxmlformats.org/drawingml/2006/wordprocessingDrawing" xmlns:w10="urn:schemas-microsoft-com:office:word" xmlns:w="http://schemas.openxmlformats.org/wordprocessingml/2006/main" xmlns:w14="http://schemas.microsoft.com/office/word/2010/wordml" xmlns:w15="http://schemas.microsoft.com/office/word/2012/wordml" xmlns:wpg="http://schemas.microsoft.com/office/word/2010/wordprocessingGroup" xmlns:wpi="http://schemas.microsoft.com/office/word/2010/wordprocessingInk" xmlns:wne="http://schemas.microsoft.com/office/word/2006/wordml" xmlns:wps="http://schemas.microsoft.com/office/word/2010/wordprocessingShape" mc:Ignorable="w14 w15 wp14">
+<w:hdr xmlns:wpc="http://schemas.microsoft.com/office/word/2010/wordprocessingCanvas" xmlns:cx="http://schemas.microsoft.com/office/drawing/2014/chartex" xmlns:cx1="http://schemas.microsoft.com/office/drawing/2015/9/8/chartex" xmlns:cx2="http://schemas.microsoft.com/office/drawing/2015/10/21/chartex" xmlns:cx3="http://schemas.microsoft.com/office/drawing/2016/5/9/chartex" xmlns:cx4="http://schemas.microsoft.com/office/drawing/2016/5/10/chartex" xmlns:cx5="http://schemas.microsoft.com/office/drawing/2016/5/11/chartex" xmlns:cx6="http://schemas.microsoft.com/office/drawing/2016/5/12/chartex" xmlns:cx7="http://schemas.microsoft.com/office/drawing/2016/5/13/chartex" xmlns:cx8="http://schemas.microsoft.com/office/drawing/2016/5/14/chartex" xmlns:mc="http://schemas.openxmlformats.org/markup-compatibility/2006" xmlns:aink="http://schemas.microsoft.com/office/drawing/2016/ink" xmlns:am3d="http://schemas.microsoft.com/office/drawing/2017/model3d" xmlns:o="urn:schemas-microsoft-com:office:office" xmlns:oel="http://schemas.microsoft.com/office/2019/extlst" xmlns:r="http://schemas.openxmlformats.org/officeDocument/2006/relationships" xmlns:m="http://schemas.openxmlformats.org/officeDocument/2006/math" xmlns:v="urn:schemas-microsoft-com:vml" xmlns:wp14="http://schemas.microsoft.com/office/word/2010/wordprocessingDrawing" xmlns:wp="http://schemas.openxmlformats.org/drawingml/2006/wordprocessingDrawing" xmlns:w10="urn:schemas-microsoft-com:office:word" xmlns:w="http://schemas.openxmlformats.org/wordprocessingml/2006/main" xmlns:w14="http://schemas.microsoft.com/office/word/2010/wordml" xmlns:w15="http://schemas.microsoft.com/office/word/2012/wordml" xmlns:w16cex="http://schemas.microsoft.com/office/word/2018/wordml/cex" xmlns:w16cid="http://schemas.microsoft.com/office/word/2016/wordml/cid" xmlns:w16="http://schemas.microsoft.com/office/word/2018/wordml" xmlns:w16sdtdh="http://schemas.microsoft.com/office/word/2020/wordml/sdtdatahash" xmlns:w16se="http://schemas.microsoft.com/office/word/2015/wordml/symex" xmlns:wpg="http://schemas.microsoft.com/office/word/2010/wordprocessingGroup" xmlns:wpi="http://schemas.microsoft.com/office/word/2010/wordprocessingInk" xmlns:wne="http://schemas.microsoft.com/office/word/2006/wordml" xmlns:wps="http://schemas.microsoft.com/office/word/2010/wordprocessingShape" mc:Ignorable="w14 w15 w16se w16cid w16 w16cex w16sdtdh wp14">
   <w:p>
     <w:pPr>
       <w:widowControl w:val="0"/>
@@ -6907,13 +7592,13 @@
     </w:tblPr>
     <w:tblGrid>
       <w:gridCol w:w="1947"/>
-      <w:gridCol w:w="5514"/>
+      <w:gridCol w:w="5513"/>
       <w:gridCol w:w="1183"/>
     </w:tblGrid>
     <w:tr>
       <w:tc>
         <w:tcPr>
-          <w:tcW w:w="0" w:type="auto"/>
+          <w:tcW w:w="1947" w:type="dxa"/>
           <w:tcMar>
             <w:top w:w="68" w:type="dxa"/>
             <w:bottom w:w="68" w:type="dxa"/>
@@ -6946,7 +7631,7 @@
               <w:lang w:val="es-AR"/>
             </w:rPr>
             <w:drawing>
-              <wp:inline distT="0" distB="0" distL="114300" distR="114300">
+              <wp:inline distT="0" distB="0" distL="114300" distR="114300" wp14:anchorId="2EE6F726" wp14:editId="6DA44BBD">
                 <wp:extent cx="1147445" cy="467360"/>
                 <wp:effectExtent l="0" t="0" r="0" b="0"/>
                 <wp:docPr id="2" name="image2.png"/>
@@ -6985,7 +7670,7 @@
       </w:tc>
       <w:tc>
         <w:tcPr>
-          <w:tcW w:w="0" w:type="auto"/>
+          <w:tcW w:w="5514" w:type="dxa"/>
           <w:tcMar>
             <w:top w:w="68" w:type="dxa"/>
             <w:bottom w:w="68" w:type="dxa"/>
@@ -7047,7 +7732,7 @@
       </w:tc>
       <w:tc>
         <w:tcPr>
-          <w:tcW w:w="0" w:type="auto"/>
+          <w:tcW w:w="1183" w:type="dxa"/>
           <w:tcMar>
             <w:top w:w="68" w:type="dxa"/>
             <w:bottom w:w="68" w:type="dxa"/>
@@ -7147,7 +7832,7 @@
 </file>
 
 <file path=word/header2.xml><?xml version="1.0" encoding="utf-8"?>
-<w:hdr xmlns:wpc="http://schemas.microsoft.com/office/word/2010/wordprocessingCanvas" xmlns:mc="http://schemas.openxmlformats.org/markup-compatibility/2006" xmlns:o="urn:schemas-microsoft-com:office:office" xmlns:r="http://schemas.openxmlformats.org/officeDocument/2006/relationships" xmlns:m="http://schemas.openxmlformats.org/officeDocument/2006/math" xmlns:v="urn:schemas-microsoft-com:vml" xmlns:wp14="http://schemas.microsoft.com/office/word/2010/wordprocessingDrawing" xmlns:wp="http://schemas.openxmlformats.org/drawingml/2006/wordprocessingDrawing" xmlns:w10="urn:schemas-microsoft-com:office:word" xmlns:w="http://schemas.openxmlformats.org/wordprocessingml/2006/main" xmlns:w14="http://schemas.microsoft.com/office/word/2010/wordml" xmlns:w15="http://schemas.microsoft.com/office/word/2012/wordml" xmlns:wpg="http://schemas.microsoft.com/office/word/2010/wordprocessingGroup" xmlns:wpi="http://schemas.microsoft.com/office/word/2010/wordprocessingInk" xmlns:wne="http://schemas.microsoft.com/office/word/2006/wordml" xmlns:wps="http://schemas.microsoft.com/office/word/2010/wordprocessingShape" mc:Ignorable="w14 w15 wp14">
+<w:hdr xmlns:wpc="http://schemas.microsoft.com/office/word/2010/wordprocessingCanvas" xmlns:cx="http://schemas.microsoft.com/office/drawing/2014/chartex" xmlns:cx1="http://schemas.microsoft.com/office/drawing/2015/9/8/chartex" xmlns:cx2="http://schemas.microsoft.com/office/drawing/2015/10/21/chartex" xmlns:cx3="http://schemas.microsoft.com/office/drawing/2016/5/9/chartex" xmlns:cx4="http://schemas.microsoft.com/office/drawing/2016/5/10/chartex" xmlns:cx5="http://schemas.microsoft.com/office/drawing/2016/5/11/chartex" xmlns:cx6="http://schemas.microsoft.com/office/drawing/2016/5/12/chartex" xmlns:cx7="http://schemas.microsoft.com/office/drawing/2016/5/13/chartex" xmlns:cx8="http://schemas.microsoft.com/office/drawing/2016/5/14/chartex" xmlns:mc="http://schemas.openxmlformats.org/markup-compatibility/2006" xmlns:aink="http://schemas.microsoft.com/office/drawing/2016/ink" xmlns:am3d="http://schemas.microsoft.com/office/drawing/2017/model3d" xmlns:o="urn:schemas-microsoft-com:office:office" xmlns:oel="http://schemas.microsoft.com/office/2019/extlst" xmlns:r="http://schemas.openxmlformats.org/officeDocument/2006/relationships" xmlns:m="http://schemas.openxmlformats.org/officeDocument/2006/math" xmlns:v="urn:schemas-microsoft-com:vml" xmlns:wp14="http://schemas.microsoft.com/office/word/2010/wordprocessingDrawing" xmlns:wp="http://schemas.openxmlformats.org/drawingml/2006/wordprocessingDrawing" xmlns:w10="urn:schemas-microsoft-com:office:word" xmlns:w="http://schemas.openxmlformats.org/wordprocessingml/2006/main" xmlns:w14="http://schemas.microsoft.com/office/word/2010/wordml" xmlns:w15="http://schemas.microsoft.com/office/word/2012/wordml" xmlns:w16cex="http://schemas.microsoft.com/office/word/2018/wordml/cex" xmlns:w16cid="http://schemas.microsoft.com/office/word/2016/wordml/cid" xmlns:w16="http://schemas.microsoft.com/office/word/2018/wordml" xmlns:w16sdtdh="http://schemas.microsoft.com/office/word/2020/wordml/sdtdatahash" xmlns:w16se="http://schemas.microsoft.com/office/word/2015/wordml/symex" xmlns:wpg="http://schemas.microsoft.com/office/word/2010/wordprocessingGroup" xmlns:wpi="http://schemas.microsoft.com/office/word/2010/wordprocessingInk" xmlns:wne="http://schemas.microsoft.com/office/word/2006/wordml" xmlns:wps="http://schemas.microsoft.com/office/word/2010/wordprocessingShape" mc:Ignorable="w14 w15 w16se w16cid w16 w16cex w16sdtdh wp14">
   <w:p>
     <w:pPr>
       <w:pBdr>
@@ -7171,7 +7856,7 @@
 </file>
 
 <file path=word/header3.xml><?xml version="1.0" encoding="utf-8"?>
-<w:hdr xmlns:wpc="http://schemas.microsoft.com/office/word/2010/wordprocessingCanvas" xmlns:mc="http://schemas.openxmlformats.org/markup-compatibility/2006" xmlns:o="urn:schemas-microsoft-com:office:office" xmlns:r="http://schemas.openxmlformats.org/officeDocument/2006/relationships" xmlns:m="http://schemas.openxmlformats.org/officeDocument/2006/math" xmlns:v="urn:schemas-microsoft-com:vml" xmlns:wp14="http://schemas.microsoft.com/office/word/2010/wordprocessingDrawing" xmlns:wp="http://schemas.openxmlformats.org/drawingml/2006/wordprocessingDrawing" xmlns:w10="urn:schemas-microsoft-com:office:word" xmlns:w="http://schemas.openxmlformats.org/wordprocessingml/2006/main" xmlns:w14="http://schemas.microsoft.com/office/word/2010/wordml" xmlns:w15="http://schemas.microsoft.com/office/word/2012/wordml" xmlns:wpg="http://schemas.microsoft.com/office/word/2010/wordprocessingGroup" xmlns:wpi="http://schemas.microsoft.com/office/word/2010/wordprocessingInk" xmlns:wne="http://schemas.microsoft.com/office/word/2006/wordml" xmlns:wps="http://schemas.microsoft.com/office/word/2010/wordprocessingShape" mc:Ignorable="w14 w15 wp14">
+<w:hdr xmlns:wpc="http://schemas.microsoft.com/office/word/2010/wordprocessingCanvas" xmlns:cx="http://schemas.microsoft.com/office/drawing/2014/chartex" xmlns:cx1="http://schemas.microsoft.com/office/drawing/2015/9/8/chartex" xmlns:cx2="http://schemas.microsoft.com/office/drawing/2015/10/21/chartex" xmlns:cx3="http://schemas.microsoft.com/office/drawing/2016/5/9/chartex" xmlns:cx4="http://schemas.microsoft.com/office/drawing/2016/5/10/chartex" xmlns:cx5="http://schemas.microsoft.com/office/drawing/2016/5/11/chartex" xmlns:cx6="http://schemas.microsoft.com/office/drawing/2016/5/12/chartex" xmlns:cx7="http://schemas.microsoft.com/office/drawing/2016/5/13/chartex" xmlns:cx8="http://schemas.microsoft.com/office/drawing/2016/5/14/chartex" xmlns:mc="http://schemas.openxmlformats.org/markup-compatibility/2006" xmlns:aink="http://schemas.microsoft.com/office/drawing/2016/ink" xmlns:am3d="http://schemas.microsoft.com/office/drawing/2017/model3d" xmlns:o="urn:schemas-microsoft-com:office:office" xmlns:oel="http://schemas.microsoft.com/office/2019/extlst" xmlns:r="http://schemas.openxmlformats.org/officeDocument/2006/relationships" xmlns:m="http://schemas.openxmlformats.org/officeDocument/2006/math" xmlns:v="urn:schemas-microsoft-com:vml" xmlns:wp14="http://schemas.microsoft.com/office/word/2010/wordprocessingDrawing" xmlns:wp="http://schemas.openxmlformats.org/drawingml/2006/wordprocessingDrawing" xmlns:w10="urn:schemas-microsoft-com:office:word" xmlns:w="http://schemas.openxmlformats.org/wordprocessingml/2006/main" xmlns:w14="http://schemas.microsoft.com/office/word/2010/wordml" xmlns:w15="http://schemas.microsoft.com/office/word/2012/wordml" xmlns:w16cex="http://schemas.microsoft.com/office/word/2018/wordml/cex" xmlns:w16cid="http://schemas.microsoft.com/office/word/2016/wordml/cid" xmlns:w16="http://schemas.microsoft.com/office/word/2018/wordml" xmlns:w16sdtdh="http://schemas.microsoft.com/office/word/2020/wordml/sdtdatahash" xmlns:w16se="http://schemas.microsoft.com/office/word/2015/wordml/symex" xmlns:wpg="http://schemas.microsoft.com/office/word/2010/wordprocessingGroup" xmlns:wpi="http://schemas.microsoft.com/office/word/2010/wordprocessingInk" xmlns:wne="http://schemas.microsoft.com/office/word/2006/wordml" xmlns:wps="http://schemas.microsoft.com/office/word/2010/wordprocessingShape" mc:Ignorable="w14 w15 w16se w16cid w16 w16cex w16sdtdh wp14">
   <w:p>
     <w:pPr>
       <w:pBdr>
@@ -7194,7 +7879,7 @@
 </file>
 
 <file path=word/header4.xml><?xml version="1.0" encoding="utf-8"?>
-<w:hdr xmlns:wpc="http://schemas.microsoft.com/office/word/2010/wordprocessingCanvas" xmlns:mc="http://schemas.openxmlformats.org/markup-compatibility/2006" xmlns:o="urn:schemas-microsoft-com:office:office" xmlns:r="http://schemas.openxmlformats.org/officeDocument/2006/relationships" xmlns:m="http://schemas.openxmlformats.org/officeDocument/2006/math" xmlns:v="urn:schemas-microsoft-com:vml" xmlns:wp14="http://schemas.microsoft.com/office/word/2010/wordprocessingDrawing" xmlns:wp="http://schemas.openxmlformats.org/drawingml/2006/wordprocessingDrawing" xmlns:w10="urn:schemas-microsoft-com:office:word" xmlns:w="http://schemas.openxmlformats.org/wordprocessingml/2006/main" xmlns:w14="http://schemas.microsoft.com/office/word/2010/wordml" xmlns:w15="http://schemas.microsoft.com/office/word/2012/wordml" xmlns:wpg="http://schemas.microsoft.com/office/word/2010/wordprocessingGroup" xmlns:wpi="http://schemas.microsoft.com/office/word/2010/wordprocessingInk" xmlns:wne="http://schemas.microsoft.com/office/word/2006/wordml" xmlns:wps="http://schemas.microsoft.com/office/word/2010/wordprocessingShape" mc:Ignorable="w14 w15 wp14">
+<w:hdr xmlns:wpc="http://schemas.microsoft.com/office/word/2010/wordprocessingCanvas" xmlns:cx="http://schemas.microsoft.com/office/drawing/2014/chartex" xmlns:cx1="http://schemas.microsoft.com/office/drawing/2015/9/8/chartex" xmlns:cx2="http://schemas.microsoft.com/office/drawing/2015/10/21/chartex" xmlns:cx3="http://schemas.microsoft.com/office/drawing/2016/5/9/chartex" xmlns:cx4="http://schemas.microsoft.com/office/drawing/2016/5/10/chartex" xmlns:cx5="http://schemas.microsoft.com/office/drawing/2016/5/11/chartex" xmlns:cx6="http://schemas.microsoft.com/office/drawing/2016/5/12/chartex" xmlns:cx7="http://schemas.microsoft.com/office/drawing/2016/5/13/chartex" xmlns:cx8="http://schemas.microsoft.com/office/drawing/2016/5/14/chartex" xmlns:mc="http://schemas.openxmlformats.org/markup-compatibility/2006" xmlns:aink="http://schemas.microsoft.com/office/drawing/2016/ink" xmlns:am3d="http://schemas.microsoft.com/office/drawing/2017/model3d" xmlns:o="urn:schemas-microsoft-com:office:office" xmlns:oel="http://schemas.microsoft.com/office/2019/extlst" xmlns:r="http://schemas.openxmlformats.org/officeDocument/2006/relationships" xmlns:m="http://schemas.openxmlformats.org/officeDocument/2006/math" xmlns:v="urn:schemas-microsoft-com:vml" xmlns:wp14="http://schemas.microsoft.com/office/word/2010/wordprocessingDrawing" xmlns:wp="http://schemas.openxmlformats.org/drawingml/2006/wordprocessingDrawing" xmlns:w10="urn:schemas-microsoft-com:office:word" xmlns:w="http://schemas.openxmlformats.org/wordprocessingml/2006/main" xmlns:w14="http://schemas.microsoft.com/office/word/2010/wordml" xmlns:w15="http://schemas.microsoft.com/office/word/2012/wordml" xmlns:w16cex="http://schemas.microsoft.com/office/word/2018/wordml/cex" xmlns:w16cid="http://schemas.microsoft.com/office/word/2016/wordml/cid" xmlns:w16="http://schemas.microsoft.com/office/word/2018/wordml" xmlns:w16sdtdh="http://schemas.microsoft.com/office/word/2020/wordml/sdtdatahash" xmlns:w16se="http://schemas.microsoft.com/office/word/2015/wordml/symex" xmlns:wpg="http://schemas.microsoft.com/office/word/2010/wordprocessingGroup" xmlns:wpi="http://schemas.microsoft.com/office/word/2010/wordprocessingInk" xmlns:wne="http://schemas.microsoft.com/office/word/2006/wordml" xmlns:wps="http://schemas.microsoft.com/office/word/2010/wordprocessingShape" mc:Ignorable="w14 w15 w16se w16cid w16 w16cex w16sdtdh wp14">
   <w:p>
     <w:pPr>
       <w:widowControl w:val="0"/>
@@ -7268,7 +7953,7 @@
               <w:lang w:val="es-AR"/>
             </w:rPr>
             <w:drawing>
-              <wp:inline distT="0" distB="0" distL="114300" distR="114300">
+              <wp:inline distT="0" distB="0" distL="114300" distR="114300" wp14:anchorId="27DD925B" wp14:editId="7A44676D">
                 <wp:extent cx="1257300" cy="805829"/>
                 <wp:effectExtent l="0" t="0" r="0" b="0"/>
                 <wp:docPr id="4" name="image1.jpg"/>
@@ -7417,7 +8102,7 @@
 </file>
 
 <file path=word/header5.xml><?xml version="1.0" encoding="utf-8"?>
-<w:hdr xmlns:wpc="http://schemas.microsoft.com/office/word/2010/wordprocessingCanvas" xmlns:mc="http://schemas.openxmlformats.org/markup-compatibility/2006" xmlns:o="urn:schemas-microsoft-com:office:office" xmlns:r="http://schemas.openxmlformats.org/officeDocument/2006/relationships" xmlns:m="http://schemas.openxmlformats.org/officeDocument/2006/math" xmlns:v="urn:schemas-microsoft-com:vml" xmlns:wp14="http://schemas.microsoft.com/office/word/2010/wordprocessingDrawing" xmlns:wp="http://schemas.openxmlformats.org/drawingml/2006/wordprocessingDrawing" xmlns:w10="urn:schemas-microsoft-com:office:word" xmlns:w="http://schemas.openxmlformats.org/wordprocessingml/2006/main" xmlns:w14="http://schemas.microsoft.com/office/word/2010/wordml" xmlns:w15="http://schemas.microsoft.com/office/word/2012/wordml" xmlns:wpg="http://schemas.microsoft.com/office/word/2010/wordprocessingGroup" xmlns:wpi="http://schemas.microsoft.com/office/word/2010/wordprocessingInk" xmlns:wne="http://schemas.microsoft.com/office/word/2006/wordml" xmlns:wps="http://schemas.microsoft.com/office/word/2010/wordprocessingShape" mc:Ignorable="w14 w15 wp14">
+<w:hdr xmlns:wpc="http://schemas.microsoft.com/office/word/2010/wordprocessingCanvas" xmlns:cx="http://schemas.microsoft.com/office/drawing/2014/chartex" xmlns:cx1="http://schemas.microsoft.com/office/drawing/2015/9/8/chartex" xmlns:cx2="http://schemas.microsoft.com/office/drawing/2015/10/21/chartex" xmlns:cx3="http://schemas.microsoft.com/office/drawing/2016/5/9/chartex" xmlns:cx4="http://schemas.microsoft.com/office/drawing/2016/5/10/chartex" xmlns:cx5="http://schemas.microsoft.com/office/drawing/2016/5/11/chartex" xmlns:cx6="http://schemas.microsoft.com/office/drawing/2016/5/12/chartex" xmlns:cx7="http://schemas.microsoft.com/office/drawing/2016/5/13/chartex" xmlns:cx8="http://schemas.microsoft.com/office/drawing/2016/5/14/chartex" xmlns:mc="http://schemas.openxmlformats.org/markup-compatibility/2006" xmlns:aink="http://schemas.microsoft.com/office/drawing/2016/ink" xmlns:am3d="http://schemas.microsoft.com/office/drawing/2017/model3d" xmlns:o="urn:schemas-microsoft-com:office:office" xmlns:oel="http://schemas.microsoft.com/office/2019/extlst" xmlns:r="http://schemas.openxmlformats.org/officeDocument/2006/relationships" xmlns:m="http://schemas.openxmlformats.org/officeDocument/2006/math" xmlns:v="urn:schemas-microsoft-com:vml" xmlns:wp14="http://schemas.microsoft.com/office/word/2010/wordprocessingDrawing" xmlns:wp="http://schemas.openxmlformats.org/drawingml/2006/wordprocessingDrawing" xmlns:w10="urn:schemas-microsoft-com:office:word" xmlns:w="http://schemas.openxmlformats.org/wordprocessingml/2006/main" xmlns:w14="http://schemas.microsoft.com/office/word/2010/wordml" xmlns:w15="http://schemas.microsoft.com/office/word/2012/wordml" xmlns:w16cex="http://schemas.microsoft.com/office/word/2018/wordml/cex" xmlns:w16cid="http://schemas.microsoft.com/office/word/2016/wordml/cid" xmlns:w16="http://schemas.microsoft.com/office/word/2018/wordml" xmlns:w16sdtdh="http://schemas.microsoft.com/office/word/2020/wordml/sdtdatahash" xmlns:w16se="http://schemas.microsoft.com/office/word/2015/wordml/symex" xmlns:wpg="http://schemas.microsoft.com/office/word/2010/wordprocessingGroup" xmlns:wpi="http://schemas.microsoft.com/office/word/2010/wordprocessingInk" xmlns:wne="http://schemas.microsoft.com/office/word/2006/wordml" xmlns:wps="http://schemas.microsoft.com/office/word/2010/wordprocessingShape" mc:Ignorable="w14 w15 w16se w16cid w16 w16cex w16sdtdh wp14">
   <w:p>
     <w:pPr>
       <w:pBdr>
@@ -7441,7 +8126,7 @@
 </file>
 
 <file path=word/header6.xml><?xml version="1.0" encoding="utf-8"?>
-<w:hdr xmlns:wpc="http://schemas.microsoft.com/office/word/2010/wordprocessingCanvas" xmlns:mc="http://schemas.openxmlformats.org/markup-compatibility/2006" xmlns:o="urn:schemas-microsoft-com:office:office" xmlns:r="http://schemas.openxmlformats.org/officeDocument/2006/relationships" xmlns:m="http://schemas.openxmlformats.org/officeDocument/2006/math" xmlns:v="urn:schemas-microsoft-com:vml" xmlns:wp14="http://schemas.microsoft.com/office/word/2010/wordprocessingDrawing" xmlns:wp="http://schemas.openxmlformats.org/drawingml/2006/wordprocessingDrawing" xmlns:w10="urn:schemas-microsoft-com:office:word" xmlns:w="http://schemas.openxmlformats.org/wordprocessingml/2006/main" xmlns:w14="http://schemas.microsoft.com/office/word/2010/wordml" xmlns:w15="http://schemas.microsoft.com/office/word/2012/wordml" xmlns:wpg="http://schemas.microsoft.com/office/word/2010/wordprocessingGroup" xmlns:wpi="http://schemas.microsoft.com/office/word/2010/wordprocessingInk" xmlns:wne="http://schemas.microsoft.com/office/word/2006/wordml" xmlns:wps="http://schemas.microsoft.com/office/word/2010/wordprocessingShape" mc:Ignorable="w14 w15 wp14">
+<w:hdr xmlns:wpc="http://schemas.microsoft.com/office/word/2010/wordprocessingCanvas" xmlns:cx="http://schemas.microsoft.com/office/drawing/2014/chartex" xmlns:cx1="http://schemas.microsoft.com/office/drawing/2015/9/8/chartex" xmlns:cx2="http://schemas.microsoft.com/office/drawing/2015/10/21/chartex" xmlns:cx3="http://schemas.microsoft.com/office/drawing/2016/5/9/chartex" xmlns:cx4="http://schemas.microsoft.com/office/drawing/2016/5/10/chartex" xmlns:cx5="http://schemas.microsoft.com/office/drawing/2016/5/11/chartex" xmlns:cx6="http://schemas.microsoft.com/office/drawing/2016/5/12/chartex" xmlns:cx7="http://schemas.microsoft.com/office/drawing/2016/5/13/chartex" xmlns:cx8="http://schemas.microsoft.com/office/drawing/2016/5/14/chartex" xmlns:mc="http://schemas.openxmlformats.org/markup-compatibility/2006" xmlns:aink="http://schemas.microsoft.com/office/drawing/2016/ink" xmlns:am3d="http://schemas.microsoft.com/office/drawing/2017/model3d" xmlns:o="urn:schemas-microsoft-com:office:office" xmlns:oel="http://schemas.microsoft.com/office/2019/extlst" xmlns:r="http://schemas.openxmlformats.org/officeDocument/2006/relationships" xmlns:m="http://schemas.openxmlformats.org/officeDocument/2006/math" xmlns:v="urn:schemas-microsoft-com:vml" xmlns:wp14="http://schemas.microsoft.com/office/word/2010/wordprocessingDrawing" xmlns:wp="http://schemas.openxmlformats.org/drawingml/2006/wordprocessingDrawing" xmlns:w10="urn:schemas-microsoft-com:office:word" xmlns:w="http://schemas.openxmlformats.org/wordprocessingml/2006/main" xmlns:w14="http://schemas.microsoft.com/office/word/2010/wordml" xmlns:w15="http://schemas.microsoft.com/office/word/2012/wordml" xmlns:w16cex="http://schemas.microsoft.com/office/word/2018/wordml/cex" xmlns:w16cid="http://schemas.microsoft.com/office/word/2016/wordml/cid" xmlns:w16="http://schemas.microsoft.com/office/word/2018/wordml" xmlns:w16sdtdh="http://schemas.microsoft.com/office/word/2020/wordml/sdtdatahash" xmlns:w16se="http://schemas.microsoft.com/office/word/2015/wordml/symex" xmlns:wpg="http://schemas.microsoft.com/office/word/2010/wordprocessingGroup" xmlns:wpi="http://schemas.microsoft.com/office/word/2010/wordprocessingInk" xmlns:wne="http://schemas.microsoft.com/office/word/2006/wordml" xmlns:wps="http://schemas.microsoft.com/office/word/2010/wordprocessingShape" mc:Ignorable="w14 w15 w16se w16cid w16 w16cex w16sdtdh wp14">
   <w:p>
     <w:pPr>
       <w:widowControl w:val="0"/>
@@ -7482,7 +8167,7 @@
     <w:tr>
       <w:tc>
         <w:tcPr>
-          <w:tcW w:w="0" w:type="auto"/>
+          <w:tcW w:w="1947" w:type="dxa"/>
           <w:tcMar>
             <w:top w:w="68" w:type="dxa"/>
             <w:bottom w:w="68" w:type="dxa"/>
@@ -7515,7 +8200,7 @@
               <w:lang w:val="es-AR"/>
             </w:rPr>
             <w:drawing>
-              <wp:inline distT="0" distB="0" distL="114300" distR="114300">
+              <wp:inline distT="0" distB="0" distL="114300" distR="114300" wp14:anchorId="2D40AD8B" wp14:editId="254E8B88">
                 <wp:extent cx="1147445" cy="467360"/>
                 <wp:effectExtent l="0" t="0" r="0" b="0"/>
                 <wp:docPr id="3" name="image2.png"/>
@@ -7554,7 +8239,7 @@
       </w:tc>
       <w:tc>
         <w:tcPr>
-          <w:tcW w:w="0" w:type="auto"/>
+          <w:tcW w:w="5143" w:type="dxa"/>
           <w:tcMar>
             <w:top w:w="68" w:type="dxa"/>
             <w:bottom w:w="68" w:type="dxa"/>
@@ -7609,7 +8294,7 @@
       </w:tc>
       <w:tc>
         <w:tcPr>
-          <w:tcW w:w="0" w:type="auto"/>
+          <w:tcW w:w="1554" w:type="dxa"/>
           <w:tcMar>
             <w:top w:w="68" w:type="dxa"/>
             <w:bottom w:w="68" w:type="dxa"/>
@@ -7710,7 +8395,7 @@
 </file>
 
 <file path=word/numbering.xml><?xml version="1.0" encoding="utf-8"?>
-<w:numbering xmlns:wpc="http://schemas.microsoft.com/office/word/2010/wordprocessingCanvas" xmlns:mc="http://schemas.openxmlformats.org/markup-compatibility/2006" xmlns:o="urn:schemas-microsoft-com:office:office" xmlns:r="http://schemas.openxmlformats.org/officeDocument/2006/relationships" xmlns:m="http://schemas.openxmlformats.org/officeDocument/2006/math" xmlns:v="urn:schemas-microsoft-com:vml" xmlns:wp14="http://schemas.microsoft.com/office/word/2010/wordprocessingDrawing" xmlns:wp="http://schemas.openxmlformats.org/drawingml/2006/wordprocessingDrawing" xmlns:w10="urn:schemas-microsoft-com:office:word" xmlns:w="http://schemas.openxmlformats.org/wordprocessingml/2006/main" xmlns:w14="http://schemas.microsoft.com/office/word/2010/wordml" xmlns:w15="http://schemas.microsoft.com/office/word/2012/wordml" xmlns:wpg="http://schemas.microsoft.com/office/word/2010/wordprocessingGroup" xmlns:wpi="http://schemas.microsoft.com/office/word/2010/wordprocessingInk" xmlns:wne="http://schemas.microsoft.com/office/word/2006/wordml" xmlns:wps="http://schemas.microsoft.com/office/word/2010/wordprocessingShape" mc:Ignorable="w14 w15 wp14">
+<w:numbering xmlns:wpc="http://schemas.microsoft.com/office/word/2010/wordprocessingCanvas" xmlns:cx="http://schemas.microsoft.com/office/drawing/2014/chartex" xmlns:cx1="http://schemas.microsoft.com/office/drawing/2015/9/8/chartex" xmlns:cx2="http://schemas.microsoft.com/office/drawing/2015/10/21/chartex" xmlns:cx3="http://schemas.microsoft.com/office/drawing/2016/5/9/chartex" xmlns:cx4="http://schemas.microsoft.com/office/drawing/2016/5/10/chartex" xmlns:cx5="http://schemas.microsoft.com/office/drawing/2016/5/11/chartex" xmlns:cx6="http://schemas.microsoft.com/office/drawing/2016/5/12/chartex" xmlns:cx7="http://schemas.microsoft.com/office/drawing/2016/5/13/chartex" xmlns:cx8="http://schemas.microsoft.com/office/drawing/2016/5/14/chartex" xmlns:mc="http://schemas.openxmlformats.org/markup-compatibility/2006" xmlns:aink="http://schemas.microsoft.com/office/drawing/2016/ink" xmlns:am3d="http://schemas.microsoft.com/office/drawing/2017/model3d" xmlns:o="urn:schemas-microsoft-com:office:office" xmlns:oel="http://schemas.microsoft.com/office/2019/extlst" xmlns:r="http://schemas.openxmlformats.org/officeDocument/2006/relationships" xmlns:m="http://schemas.openxmlformats.org/officeDocument/2006/math" xmlns:v="urn:schemas-microsoft-com:vml" xmlns:wp14="http://schemas.microsoft.com/office/word/2010/wordprocessingDrawing" xmlns:wp="http://schemas.openxmlformats.org/drawingml/2006/wordprocessingDrawing" xmlns:w10="urn:schemas-microsoft-com:office:word" xmlns:w="http://schemas.openxmlformats.org/wordprocessingml/2006/main" xmlns:w14="http://schemas.microsoft.com/office/word/2010/wordml" xmlns:w15="http://schemas.microsoft.com/office/word/2012/wordml" xmlns:w16cex="http://schemas.microsoft.com/office/word/2018/wordml/cex" xmlns:w16cid="http://schemas.microsoft.com/office/word/2016/wordml/cid" xmlns:w16="http://schemas.microsoft.com/office/word/2018/wordml" xmlns:w16sdtdh="http://schemas.microsoft.com/office/word/2020/wordml/sdtdatahash" xmlns:w16se="http://schemas.microsoft.com/office/word/2015/wordml/symex" xmlns:wpg="http://schemas.microsoft.com/office/word/2010/wordprocessingGroup" xmlns:wpi="http://schemas.microsoft.com/office/word/2010/wordprocessingInk" xmlns:wne="http://schemas.microsoft.com/office/word/2006/wordml" xmlns:wps="http://schemas.microsoft.com/office/word/2010/wordprocessingShape" mc:Ignorable="w14 w15 w16se w16cid w16 w16cex w16sdtdh wp14">
   <w:abstractNum w:abstractNumId="0" w15:restartNumberingAfterBreak="0">
     <w:nsid w:val="0E691686"/>
     <w:multiLevelType w:val="multilevel"/>
@@ -7946,17 +8631,17 @@
       </w:rPr>
     </w:lvl>
   </w:abstractNum>
-  <w:num w:numId="1">
+  <w:num w:numId="1" w16cid:durableId="146744834">
     <w:abstractNumId w:val="1"/>
   </w:num>
-  <w:num w:numId="2">
+  <w:num w:numId="2" w16cid:durableId="755319942">
     <w:abstractNumId w:val="0"/>
   </w:num>
 </w:numbering>
 </file>
 
 <file path=word/styles.xml><?xml version="1.0" encoding="utf-8"?>
-<w:styles xmlns:mc="http://schemas.openxmlformats.org/markup-compatibility/2006" xmlns:r="http://schemas.openxmlformats.org/officeDocument/2006/relationships" xmlns:w="http://schemas.openxmlformats.org/wordprocessingml/2006/main" xmlns:w14="http://schemas.microsoft.com/office/word/2010/wordml" xmlns:w15="http://schemas.microsoft.com/office/word/2012/wordml" mc:Ignorable="w14 w15">
+<w:styles xmlns:mc="http://schemas.openxmlformats.org/markup-compatibility/2006" xmlns:r="http://schemas.openxmlformats.org/officeDocument/2006/relationships" xmlns:w="http://schemas.openxmlformats.org/wordprocessingml/2006/main" xmlns:w14="http://schemas.microsoft.com/office/word/2010/wordml" xmlns:w15="http://schemas.microsoft.com/office/word/2012/wordml" xmlns:w16cex="http://schemas.microsoft.com/office/word/2018/wordml/cex" xmlns:w16cid="http://schemas.microsoft.com/office/word/2016/wordml/cid" xmlns:w16="http://schemas.microsoft.com/office/word/2018/wordml" xmlns:w16sdtdh="http://schemas.microsoft.com/office/word/2020/wordml/sdtdatahash" xmlns:w16se="http://schemas.microsoft.com/office/word/2015/wordml/symex" mc:Ignorable="w14 w15 w16se w16cid w16 w16cex w16sdtdh">
   <w:docDefaults>
     <w:rPrDefault>
       <w:rPr>
@@ -7966,7 +8651,7 @@
     </w:rPrDefault>
     <w:pPrDefault/>
   </w:docDefaults>
-  <w:latentStyles w:defLockedState="0" w:defUIPriority="99" w:defSemiHidden="0" w:defUnhideWhenUsed="0" w:defQFormat="0" w:count="371">
+  <w:latentStyles w:defLockedState="0" w:defUIPriority="99" w:defSemiHidden="0" w:defUnhideWhenUsed="0" w:defQFormat="0" w:count="376">
     <w:lsdException w:name="Normal" w:uiPriority="0" w:qFormat="1"/>
     <w:lsdException w:name="heading 1" w:uiPriority="9" w:qFormat="1"/>
     <w:lsdException w:name="heading 2" w:semiHidden="1" w:uiPriority="9" w:unhideWhenUsed="1" w:qFormat="1"/>
@@ -8338,6 +9023,11 @@
     <w:lsdException w:name="List Table 5 Dark Accent 6" w:uiPriority="50"/>
     <w:lsdException w:name="List Table 6 Colorful Accent 6" w:uiPriority="51"/>
     <w:lsdException w:name="List Table 7 Colorful Accent 6" w:uiPriority="52"/>
+    <w:lsdException w:name="Mention" w:semiHidden="1" w:unhideWhenUsed="1"/>
+    <w:lsdException w:name="Smart Hyperlink" w:semiHidden="1" w:unhideWhenUsed="1"/>
+    <w:lsdException w:name="Hashtag" w:semiHidden="1" w:unhideWhenUsed="1"/>
+    <w:lsdException w:name="Unresolved Mention" w:semiHidden="1" w:unhideWhenUsed="1"/>
+    <w:lsdException w:name="Smart Link" w:semiHidden="1" w:unhideWhenUsed="1"/>
   </w:latentStyles>
   <w:style w:type="paragraph" w:default="1" w:styleId="Normal">
     <w:name w:val="Normal"/>
@@ -8474,7 +9164,7 @@
       </w:tblCellMar>
     </w:tblPr>
   </w:style>
-  <w:style w:type="paragraph" w:styleId="Puesto">
+  <w:style w:type="paragraph" w:styleId="Ttulo">
     <w:name w:val="Title"/>
     <w:basedOn w:val="Normal"/>
     <w:next w:val="Normal"/>

</xml_diff>